<commit_message>
exercise 1 is ready
</commit_message>
<xml_diff>
--- a/Demetry's Hw solutions/HW_1. 3-Burger's equation/Burger's equation.docx
+++ b/Demetry's Hw solutions/HW_1. 3-Burger's equation/Burger's equation.docx
@@ -28,12 +28,16 @@
       <w:pPr>
         <w:rPr>
           <w:rFonts w:asciiTheme="majorBidi" w:hAnsiTheme="majorBidi" w:cstheme="majorBidi"/>
+          <w:sz w:val="24"/>
+          <w:szCs w:val="24"/>
           <w:u w:val="single"/>
         </w:rPr>
       </w:pPr>
       <w:r>
         <w:rPr>
           <w:rFonts w:asciiTheme="majorBidi" w:hAnsiTheme="majorBidi" w:cstheme="majorBidi"/>
+          <w:sz w:val="24"/>
+          <w:szCs w:val="24"/>
           <w:u w:val="single"/>
         </w:rPr>
         <w:t>Note for the plots:</w:t>
@@ -41,32 +45,36 @@
       <w:r>
         <w:rPr>
           <w:rFonts w:asciiTheme="majorBidi" w:hAnsiTheme="majorBidi" w:cstheme="majorBidi"/>
-        </w:rPr>
-        <w:t xml:space="preserve"> T</w:t>
-      </w:r>
-      <w:r>
-        <w:rPr>
-          <w:rFonts w:asciiTheme="majorBidi" w:hAnsiTheme="majorBidi" w:cstheme="majorBidi"/>
-        </w:rPr>
-        <w:t xml:space="preserve">he y-axis is for the velocity u and the x-axis is for space dimension x. Time is the time step (The </w:t>
-      </w:r>
-      <w:r>
-        <w:rPr>
-          <w:rFonts w:asciiTheme="majorBidi" w:hAnsiTheme="majorBidi" w:cstheme="majorBidi"/>
-        </w:rPr>
-        <w:t>function running period</w:t>
-      </w:r>
-      <w:r>
-        <w:rPr>
-          <w:rFonts w:asciiTheme="majorBidi" w:hAnsiTheme="majorBidi" w:cstheme="majorBidi"/>
-        </w:rPr>
-        <w:t>)</w:t>
-      </w:r>
-      <w:r>
-        <w:rPr>
-          <w:rFonts w:asciiTheme="majorBidi" w:hAnsiTheme="majorBidi" w:cstheme="majorBidi"/>
-        </w:rPr>
-        <w:t xml:space="preserve">. </w:t>
+          <w:sz w:val="24"/>
+          <w:szCs w:val="24"/>
+        </w:rPr>
+        <w:t xml:space="preserve"> The y-axis is for the velocity u and the x-axis is for space dimension x. Time is the time step</w:t>
+      </w:r>
+      <w:r>
+        <w:rPr>
+          <w:rFonts w:asciiTheme="majorBidi" w:hAnsiTheme="majorBidi" w:cstheme="majorBidi"/>
+          <w:sz w:val="24"/>
+          <w:szCs w:val="24"/>
+        </w:rPr>
+        <w:t xml:space="preserve"> </w:t>
+      </w:r>
+      <m:oMath>
+        <m:r>
+          <w:rPr>
+            <w:rFonts w:ascii="Cambria Math" w:hAnsi="Cambria Math" w:cstheme="majorBidi"/>
+            <w:sz w:val="24"/>
+            <w:szCs w:val="24"/>
+          </w:rPr>
+          <m:t>∆t</m:t>
+        </m:r>
+      </m:oMath>
+      <w:r>
+        <w:rPr>
+          <w:rFonts w:asciiTheme="majorBidi" w:hAnsiTheme="majorBidi" w:cstheme="majorBidi"/>
+          <w:sz w:val="24"/>
+          <w:szCs w:val="24"/>
+        </w:rPr>
+        <w:t xml:space="preserve"> (The function running period). </w:t>
       </w:r>
       <m:oMath>
         <m:sSub>
@@ -75,6 +83,8 @@
               <w:rPr>
                 <w:rFonts w:ascii="Cambria Math" w:hAnsi="Cambria Math" w:cstheme="majorBidi"/>
                 <w:i/>
+                <w:sz w:val="24"/>
+                <w:szCs w:val="24"/>
               </w:rPr>
             </m:ctrlPr>
           </m:sSubPr>
@@ -82,6 +92,8 @@
             <m:r>
               <w:rPr>
                 <w:rFonts w:ascii="Cambria Math" w:hAnsi="Cambria Math" w:cstheme="majorBidi"/>
+                <w:sz w:val="24"/>
+                <w:szCs w:val="24"/>
               </w:rPr>
               <m:t>c</m:t>
             </m:r>
@@ -90,6 +102,8 @@
             <m:r>
               <w:rPr>
                 <w:rFonts w:ascii="Cambria Math" w:hAnsi="Cambria Math" w:cstheme="majorBidi"/>
+                <w:sz w:val="24"/>
+                <w:szCs w:val="24"/>
               </w:rPr>
               <m:t>f</m:t>
             </m:r>
@@ -98,6 +112,8 @@
         <m:r>
           <w:rPr>
             <w:rFonts w:ascii="Cambria Math" w:hAnsi="Cambria Math" w:cstheme="majorBidi"/>
+            <w:sz w:val="24"/>
+            <w:szCs w:val="24"/>
           </w:rPr>
           <m:t xml:space="preserve"> </m:t>
         </m:r>
@@ -105,6 +121,8 @@
       <w:r>
         <w:rPr>
           <w:rFonts w:asciiTheme="majorBidi" w:eastAsiaTheme="minorEastAsia" w:hAnsiTheme="majorBidi" w:cstheme="majorBidi"/>
+          <w:sz w:val="24"/>
+          <w:szCs w:val="24"/>
         </w:rPr>
         <w:t>is the Courant factor.</w:t>
       </w:r>
@@ -113,15 +131,15 @@
       <w:pPr>
         <w:rPr>
           <w:rFonts w:asciiTheme="majorBidi" w:hAnsiTheme="majorBidi" w:cstheme="majorBidi"/>
-          <w:sz w:val="40"/>
-          <w:szCs w:val="40"/>
+          <w:sz w:val="44"/>
+          <w:szCs w:val="44"/>
         </w:rPr>
       </w:pPr>
       <w:r>
         <w:rPr>
           <w:rFonts w:asciiTheme="majorBidi" w:hAnsiTheme="majorBidi" w:cstheme="majorBidi"/>
-          <w:sz w:val="40"/>
-          <w:szCs w:val="40"/>
+          <w:sz w:val="44"/>
+          <w:szCs w:val="44"/>
         </w:rPr>
         <w:t xml:space="preserve">Burger’s Equation         </w:t>
       </w:r>
@@ -242,29 +260,7 @@
             <w:sz w:val="40"/>
             <w:szCs w:val="40"/>
           </w:rPr>
-          <m:t>0</m:t>
-        </m:r>
-        <m:r>
-          <m:rPr>
-            <m:sty m:val="b"/>
-          </m:rPr>
-          <w:rPr>
-            <w:rFonts w:ascii="Cambria Math" w:hAnsi="Cambria Math" w:cstheme="majorBidi"/>
-            <w:sz w:val="40"/>
-            <w:szCs w:val="40"/>
-          </w:rPr>
-          <m:t xml:space="preserve"> </m:t>
-        </m:r>
-        <m:r>
-          <m:rPr>
-            <m:sty m:val="b"/>
-          </m:rPr>
-          <w:rPr>
-            <w:rFonts w:ascii="Cambria Math" w:hAnsi="Cambria Math" w:cstheme="majorBidi"/>
-            <w:sz w:val="40"/>
-            <w:szCs w:val="40"/>
-          </w:rPr>
-          <m:t>, x∈[0,10]</m:t>
+          <m:t>0 , x∈[0,10]</m:t>
         </m:r>
       </m:oMath>
     </w:p>
@@ -272,15 +268,15 @@
       <w:pPr>
         <w:rPr>
           <w:rFonts w:asciiTheme="majorBidi" w:hAnsiTheme="majorBidi" w:cstheme="majorBidi"/>
-          <w:sz w:val="24"/>
-          <w:szCs w:val="24"/>
+          <w:sz w:val="28"/>
+          <w:szCs w:val="28"/>
         </w:rPr>
       </w:pPr>
       <w:r>
         <w:rPr>
           <w:rFonts w:asciiTheme="majorBidi" w:hAnsiTheme="majorBidi" w:cstheme="majorBidi"/>
-          <w:sz w:val="24"/>
-          <w:szCs w:val="24"/>
+          <w:sz w:val="28"/>
+          <w:szCs w:val="28"/>
         </w:rPr>
         <w:t>Initial data:</w:t>
       </w:r>
@@ -288,8 +284,8 @@
         <m:r>
           <w:rPr>
             <w:rFonts w:ascii="Cambria Math" w:hAnsi="Cambria Math" w:cstheme="majorBidi"/>
-            <w:sz w:val="24"/>
-            <w:szCs w:val="24"/>
+            <w:sz w:val="28"/>
+            <w:szCs w:val="28"/>
           </w:rPr>
           <m:t xml:space="preserve">  u</m:t>
         </m:r>
@@ -299,8 +295,8 @@
               <w:rPr>
                 <w:rFonts w:ascii="Cambria Math" w:hAnsi="Cambria Math" w:cstheme="majorBidi"/>
                 <w:i/>
-                <w:sz w:val="24"/>
-                <w:szCs w:val="24"/>
+                <w:sz w:val="28"/>
+                <w:szCs w:val="28"/>
               </w:rPr>
             </m:ctrlPr>
           </m:dPr>
@@ -308,8 +304,8 @@
             <m:r>
               <w:rPr>
                 <w:rFonts w:ascii="Cambria Math" w:hAnsi="Cambria Math" w:cstheme="majorBidi"/>
-                <w:sz w:val="24"/>
-                <w:szCs w:val="24"/>
+                <w:sz w:val="28"/>
+                <w:szCs w:val="28"/>
               </w:rPr>
               <m:t>x,t=0</m:t>
             </m:r>
@@ -318,8 +314,8 @@
         <m:r>
           <w:rPr>
             <w:rFonts w:ascii="Cambria Math" w:hAnsi="Cambria Math" w:cstheme="majorBidi"/>
-            <w:sz w:val="24"/>
-            <w:szCs w:val="24"/>
+            <w:sz w:val="28"/>
+            <w:szCs w:val="28"/>
           </w:rPr>
           <m:t>=10*</m:t>
         </m:r>
@@ -329,8 +325,8 @@
               <w:rPr>
                 <w:rFonts w:ascii="Cambria Math" w:hAnsi="Cambria Math" w:cstheme="majorBidi"/>
                 <w:i/>
-                <w:sz w:val="24"/>
-                <w:szCs w:val="24"/>
+                <w:sz w:val="28"/>
+                <w:szCs w:val="28"/>
               </w:rPr>
             </m:ctrlPr>
           </m:sSupPr>
@@ -340,8 +336,8 @@
                 <m:ctrlPr>
                   <w:rPr>
                     <w:rFonts w:ascii="Cambria Math" w:hAnsi="Cambria Math" w:cstheme="majorBidi"/>
-                    <w:sz w:val="24"/>
-                    <w:szCs w:val="24"/>
+                    <w:sz w:val="28"/>
+                    <w:szCs w:val="28"/>
                   </w:rPr>
                 </m:ctrlPr>
               </m:funcPr>
@@ -351,8 +347,8 @@
                     <m:ctrlPr>
                       <w:rPr>
                         <w:rFonts w:ascii="Cambria Math" w:hAnsi="Cambria Math" w:cstheme="majorBidi"/>
-                        <w:sz w:val="24"/>
-                        <w:szCs w:val="24"/>
+                        <w:sz w:val="28"/>
+                        <w:szCs w:val="28"/>
                       </w:rPr>
                     </m:ctrlPr>
                   </m:sSupPr>
@@ -360,8 +356,8 @@
                     <m:r>
                       <w:rPr>
                         <w:rFonts w:ascii="Cambria Math" w:hAnsi="Cambria Math" w:cstheme="majorBidi"/>
-                        <w:sz w:val="24"/>
-                        <w:szCs w:val="24"/>
+                        <w:sz w:val="28"/>
+                        <w:szCs w:val="28"/>
                       </w:rPr>
                       <m:t>e</m:t>
                     </m:r>
@@ -370,8 +366,8 @@
                     <m:r>
                       <w:rPr>
                         <w:rFonts w:ascii="Cambria Math" w:hAnsi="Cambria Math" w:cstheme="majorBidi"/>
-                        <w:sz w:val="24"/>
-                        <w:szCs w:val="24"/>
+                        <w:sz w:val="28"/>
+                        <w:szCs w:val="28"/>
                       </w:rPr>
                       <m:t>-</m:t>
                     </m:r>
@@ -381,8 +377,8 @@
                           <w:rPr>
                             <w:rFonts w:ascii="Cambria Math" w:hAnsi="Cambria Math" w:cstheme="majorBidi"/>
                             <w:i/>
-                            <w:sz w:val="24"/>
-                            <w:szCs w:val="24"/>
+                            <w:sz w:val="28"/>
+                            <w:szCs w:val="28"/>
                           </w:rPr>
                         </m:ctrlPr>
                       </m:sSupPr>
@@ -393,8 +389,8 @@
                               <w:rPr>
                                 <w:rFonts w:ascii="Cambria Math" w:hAnsi="Cambria Math" w:cstheme="majorBidi"/>
                                 <w:i/>
-                                <w:sz w:val="24"/>
-                                <w:szCs w:val="24"/>
+                                <w:sz w:val="28"/>
+                                <w:szCs w:val="28"/>
                               </w:rPr>
                             </m:ctrlPr>
                           </m:dPr>
@@ -402,8 +398,8 @@
                             <m:r>
                               <w:rPr>
                                 <w:rFonts w:ascii="Cambria Math" w:hAnsi="Cambria Math" w:cstheme="majorBidi"/>
-                                <w:sz w:val="24"/>
-                                <w:szCs w:val="24"/>
+                                <w:sz w:val="28"/>
+                                <w:szCs w:val="28"/>
                               </w:rPr>
                               <m:t>x-</m:t>
                             </m:r>
@@ -413,8 +409,8 @@
                                   <w:rPr>
                                     <w:rFonts w:ascii="Cambria Math" w:hAnsi="Cambria Math" w:cstheme="majorBidi"/>
                                     <w:i/>
-                                    <w:sz w:val="24"/>
-                                    <w:szCs w:val="24"/>
+                                    <w:sz w:val="28"/>
+                                    <w:szCs w:val="28"/>
                                   </w:rPr>
                                 </m:ctrlPr>
                               </m:sSubPr>
@@ -422,8 +418,8 @@
                                 <m:r>
                                   <w:rPr>
                                     <w:rFonts w:ascii="Cambria Math" w:hAnsi="Cambria Math" w:cstheme="majorBidi"/>
-                                    <w:sz w:val="24"/>
-                                    <w:szCs w:val="24"/>
+                                    <w:sz w:val="28"/>
+                                    <w:szCs w:val="28"/>
                                   </w:rPr>
                                   <m:t>x</m:t>
                                 </m:r>
@@ -432,8 +428,8 @@
                                 <m:r>
                                   <w:rPr>
                                     <w:rFonts w:ascii="Cambria Math" w:hAnsi="Cambria Math" w:cstheme="majorBidi"/>
-                                    <w:sz w:val="24"/>
-                                    <w:szCs w:val="24"/>
+                                    <w:sz w:val="28"/>
+                                    <w:szCs w:val="28"/>
                                   </w:rPr>
                                   <m:t>0</m:t>
                                 </m:r>
@@ -446,8 +442,8 @@
                         <m:r>
                           <w:rPr>
                             <w:rFonts w:ascii="Cambria Math" w:hAnsi="Cambria Math" w:cstheme="majorBidi"/>
-                            <w:sz w:val="24"/>
-                            <w:szCs w:val="24"/>
+                            <w:sz w:val="28"/>
+                            <w:szCs w:val="28"/>
                           </w:rPr>
                           <m:t>2</m:t>
                         </m:r>
@@ -458,8 +454,8 @@
                 <m:r>
                   <w:rPr>
                     <w:rFonts w:ascii="Cambria Math" w:hAnsi="Cambria Math" w:cstheme="majorBidi"/>
-                    <w:sz w:val="24"/>
-                    <w:szCs w:val="24"/>
+                    <w:sz w:val="28"/>
+                    <w:szCs w:val="28"/>
                   </w:rPr>
                   <m:t xml:space="preserve"> </m:t>
                 </m:r>
@@ -467,8 +463,8 @@
                   <w:rPr>
                     <w:rFonts w:ascii="Cambria Math" w:hAnsi="Cambria Math" w:cstheme="majorBidi"/>
                     <w:i/>
-                    <w:sz w:val="24"/>
-                    <w:szCs w:val="24"/>
+                    <w:sz w:val="28"/>
+                    <w:szCs w:val="28"/>
                   </w:rPr>
                 </m:ctrlPr>
               </m:fName>
@@ -476,8 +472,8 @@
                 <m:r>
                   <w:rPr>
                     <w:rFonts w:ascii="Cambria Math" w:hAnsi="Cambria Math" w:cstheme="majorBidi"/>
-                    <w:sz w:val="24"/>
-                    <w:szCs w:val="24"/>
+                    <w:sz w:val="28"/>
+                    <w:szCs w:val="28"/>
                   </w:rPr>
                   <m:t xml:space="preserve"> </m:t>
                 </m:r>
@@ -488,8 +484,8 @@
             <m:r>
               <w:rPr>
                 <w:rFonts w:ascii="Cambria Math" w:hAnsi="Cambria Math" w:cstheme="majorBidi"/>
-                <w:sz w:val="24"/>
-                <w:szCs w:val="24"/>
+                <w:sz w:val="28"/>
+                <w:szCs w:val="28"/>
               </w:rPr>
               <m:t xml:space="preserve"> </m:t>
             </m:r>
@@ -498,8 +494,8 @@
         <m:r>
           <w:rPr>
             <w:rFonts w:ascii="Cambria Math" w:hAnsi="Cambria Math" w:cstheme="majorBidi"/>
-            <w:sz w:val="24"/>
-            <w:szCs w:val="24"/>
+            <w:sz w:val="28"/>
+            <w:szCs w:val="28"/>
           </w:rPr>
           <m:t xml:space="preserve"> </m:t>
         </m:r>
@@ -509,15 +505,15 @@
       <w:pPr>
         <w:rPr>
           <w:rFonts w:asciiTheme="majorBidi" w:hAnsiTheme="majorBidi" w:cstheme="majorBidi"/>
-          <w:sz w:val="24"/>
-          <w:szCs w:val="24"/>
+          <w:sz w:val="28"/>
+          <w:szCs w:val="28"/>
         </w:rPr>
       </w:pPr>
       <w:r>
         <w:rPr>
           <w:rFonts w:asciiTheme="majorBidi" w:hAnsiTheme="majorBidi" w:cstheme="majorBidi"/>
-          <w:sz w:val="24"/>
-          <w:szCs w:val="24"/>
+          <w:sz w:val="28"/>
+          <w:szCs w:val="28"/>
         </w:rPr>
         <w:t xml:space="preserve">The initial data develop shock and rarefaction wave in both cases (Conservative and Non-Conservative Flux, CF and NCF respectively). </w:t>
       </w:r>
@@ -526,31 +522,31 @@
       <w:pPr>
         <w:rPr>
           <w:rFonts w:asciiTheme="majorBidi" w:hAnsiTheme="majorBidi" w:cstheme="majorBidi"/>
-          <w:sz w:val="24"/>
-          <w:szCs w:val="24"/>
+          <w:sz w:val="28"/>
+          <w:szCs w:val="28"/>
         </w:rPr>
       </w:pPr>
       <w:r>
         <w:rPr>
           <w:rFonts w:asciiTheme="majorBidi" w:hAnsiTheme="majorBidi" w:cstheme="majorBidi"/>
-          <w:sz w:val="24"/>
-          <w:szCs w:val="24"/>
+          <w:sz w:val="28"/>
+          <w:szCs w:val="28"/>
         </w:rPr>
         <w:t>CF:</w:t>
       </w:r>
       <w:r>
         <w:rPr>
           <w:rFonts w:asciiTheme="majorBidi" w:hAnsiTheme="majorBidi" w:cstheme="majorBidi"/>
-          <w:sz w:val="24"/>
-          <w:szCs w:val="24"/>
+          <w:sz w:val="28"/>
+          <w:szCs w:val="28"/>
         </w:rPr>
         <w:t xml:space="preserve">  </w:t>
       </w:r>
       <w:r>
         <w:rPr>
           <w:rFonts w:asciiTheme="majorBidi" w:hAnsiTheme="majorBidi" w:cstheme="majorBidi"/>
-          <w:sz w:val="24"/>
-          <w:szCs w:val="24"/>
+          <w:sz w:val="28"/>
+          <w:szCs w:val="28"/>
         </w:rPr>
         <w:t xml:space="preserve"> </w:t>
       </w:r>
@@ -561,8 +557,8 @@
               <w:rPr>
                 <w:rFonts w:ascii="Cambria Math" w:hAnsi="Cambria Math" w:cstheme="majorBidi"/>
                 <w:i/>
-                <w:sz w:val="24"/>
-                <w:szCs w:val="24"/>
+                <w:sz w:val="28"/>
+                <w:szCs w:val="28"/>
               </w:rPr>
             </m:ctrlPr>
           </m:sSubSupPr>
@@ -570,8 +566,8 @@
             <m:r>
               <w:rPr>
                 <w:rFonts w:ascii="Cambria Math" w:hAnsi="Cambria Math" w:cstheme="majorBidi"/>
-                <w:sz w:val="24"/>
-                <w:szCs w:val="24"/>
+                <w:sz w:val="28"/>
+                <w:szCs w:val="28"/>
               </w:rPr>
               <m:t>u</m:t>
             </m:r>
@@ -580,8 +576,8 @@
             <m:r>
               <w:rPr>
                 <w:rFonts w:ascii="Cambria Math" w:hAnsi="Cambria Math" w:cstheme="majorBidi"/>
-                <w:sz w:val="24"/>
-                <w:szCs w:val="24"/>
+                <w:sz w:val="28"/>
+                <w:szCs w:val="28"/>
               </w:rPr>
               <m:t>j</m:t>
             </m:r>
@@ -590,8 +586,8 @@
             <m:r>
               <w:rPr>
                 <w:rFonts w:ascii="Cambria Math" w:hAnsi="Cambria Math" w:cstheme="majorBidi"/>
-                <w:sz w:val="24"/>
-                <w:szCs w:val="24"/>
+                <w:sz w:val="28"/>
+                <w:szCs w:val="28"/>
               </w:rPr>
               <m:t>n+1</m:t>
             </m:r>
@@ -600,8 +596,8 @@
         <m:r>
           <w:rPr>
             <w:rFonts w:ascii="Cambria Math" w:hAnsi="Cambria Math" w:cstheme="majorBidi"/>
-            <w:sz w:val="24"/>
-            <w:szCs w:val="24"/>
+            <w:sz w:val="28"/>
+            <w:szCs w:val="28"/>
           </w:rPr>
           <m:t>=</m:t>
         </m:r>
@@ -611,8 +607,8 @@
               <w:rPr>
                 <w:rFonts w:ascii="Cambria Math" w:hAnsi="Cambria Math" w:cstheme="majorBidi"/>
                 <w:i/>
-                <w:sz w:val="24"/>
-                <w:szCs w:val="24"/>
+                <w:sz w:val="28"/>
+                <w:szCs w:val="28"/>
               </w:rPr>
             </m:ctrlPr>
           </m:sSubSupPr>
@@ -620,8 +616,8 @@
             <m:r>
               <w:rPr>
                 <w:rFonts w:ascii="Cambria Math" w:hAnsi="Cambria Math" w:cstheme="majorBidi"/>
-                <w:sz w:val="24"/>
-                <w:szCs w:val="24"/>
+                <w:sz w:val="28"/>
+                <w:szCs w:val="28"/>
               </w:rPr>
               <m:t>u</m:t>
             </m:r>
@@ -630,8 +626,8 @@
             <m:r>
               <w:rPr>
                 <w:rFonts w:ascii="Cambria Math" w:hAnsi="Cambria Math" w:cstheme="majorBidi"/>
-                <w:sz w:val="24"/>
-                <w:szCs w:val="24"/>
+                <w:sz w:val="28"/>
+                <w:szCs w:val="28"/>
               </w:rPr>
               <m:t>j</m:t>
             </m:r>
@@ -640,8 +636,8 @@
             <m:r>
               <w:rPr>
                 <w:rFonts w:ascii="Cambria Math" w:hAnsi="Cambria Math" w:cstheme="majorBidi"/>
-                <w:sz w:val="24"/>
-                <w:szCs w:val="24"/>
+                <w:sz w:val="28"/>
+                <w:szCs w:val="28"/>
               </w:rPr>
               <m:t>n</m:t>
             </m:r>
@@ -650,8 +646,8 @@
         <m:r>
           <w:rPr>
             <w:rFonts w:ascii="Cambria Math" w:hAnsi="Cambria Math" w:cstheme="majorBidi"/>
-            <w:sz w:val="24"/>
-            <w:szCs w:val="24"/>
+            <w:sz w:val="28"/>
+            <w:szCs w:val="28"/>
           </w:rPr>
           <m:t>-</m:t>
         </m:r>
@@ -661,8 +657,8 @@
               <w:rPr>
                 <w:rFonts w:ascii="Cambria Math" w:hAnsi="Cambria Math" w:cstheme="majorBidi"/>
                 <w:i/>
-                <w:sz w:val="24"/>
-                <w:szCs w:val="24"/>
+                <w:sz w:val="28"/>
+                <w:szCs w:val="28"/>
               </w:rPr>
             </m:ctrlPr>
           </m:fPr>
@@ -670,8 +666,8 @@
             <m:r>
               <w:rPr>
                 <w:rFonts w:ascii="Cambria Math" w:hAnsi="Cambria Math" w:cstheme="majorBidi"/>
-                <w:sz w:val="24"/>
-                <w:szCs w:val="24"/>
+                <w:sz w:val="28"/>
+                <w:szCs w:val="28"/>
               </w:rPr>
               <m:t>∆t</m:t>
             </m:r>
@@ -680,8 +676,8 @@
             <m:r>
               <w:rPr>
                 <w:rFonts w:ascii="Cambria Math" w:hAnsi="Cambria Math" w:cstheme="majorBidi"/>
-                <w:sz w:val="24"/>
-                <w:szCs w:val="24"/>
+                <w:sz w:val="28"/>
+                <w:szCs w:val="28"/>
               </w:rPr>
               <m:t>∆x</m:t>
             </m:r>
@@ -690,8 +686,8 @@
         <m:r>
           <w:rPr>
             <w:rFonts w:ascii="Cambria Math" w:hAnsi="Cambria Math" w:cstheme="majorBidi"/>
-            <w:sz w:val="24"/>
-            <w:szCs w:val="24"/>
+            <w:sz w:val="28"/>
+            <w:szCs w:val="28"/>
           </w:rPr>
           <m:t>[</m:t>
         </m:r>
@@ -701,8 +697,8 @@
               <w:rPr>
                 <w:rFonts w:ascii="Cambria Math" w:hAnsi="Cambria Math" w:cstheme="majorBidi"/>
                 <w:i/>
-                <w:sz w:val="24"/>
-                <w:szCs w:val="24"/>
+                <w:sz w:val="28"/>
+                <w:szCs w:val="28"/>
               </w:rPr>
             </m:ctrlPr>
           </m:sSubSupPr>
@@ -710,8 +706,8 @@
             <m:r>
               <w:rPr>
                 <w:rFonts w:ascii="Cambria Math" w:hAnsi="Cambria Math" w:cstheme="majorBidi"/>
-                <w:sz w:val="24"/>
-                <w:szCs w:val="24"/>
+                <w:sz w:val="28"/>
+                <w:szCs w:val="28"/>
               </w:rPr>
               <m:t>f</m:t>
             </m:r>
@@ -720,8 +716,8 @@
             <m:r>
               <w:rPr>
                 <w:rFonts w:ascii="Cambria Math" w:hAnsi="Cambria Math" w:cstheme="majorBidi"/>
-                <w:sz w:val="24"/>
-                <w:szCs w:val="24"/>
+                <w:sz w:val="28"/>
+                <w:szCs w:val="28"/>
               </w:rPr>
               <m:t>j</m:t>
             </m:r>
@@ -730,8 +726,8 @@
             <m:r>
               <w:rPr>
                 <w:rFonts w:ascii="Cambria Math" w:hAnsi="Cambria Math" w:cstheme="majorBidi"/>
-                <w:sz w:val="24"/>
-                <w:szCs w:val="24"/>
+                <w:sz w:val="28"/>
+                <w:szCs w:val="28"/>
               </w:rPr>
               <m:t>n</m:t>
             </m:r>
@@ -740,8 +736,8 @@
         <m:r>
           <w:rPr>
             <w:rFonts w:ascii="Cambria Math" w:hAnsi="Cambria Math" w:cstheme="majorBidi"/>
-            <w:sz w:val="24"/>
-            <w:szCs w:val="24"/>
+            <w:sz w:val="28"/>
+            <w:szCs w:val="28"/>
           </w:rPr>
           <m:t>-</m:t>
         </m:r>
@@ -751,8 +747,8 @@
               <w:rPr>
                 <w:rFonts w:ascii="Cambria Math" w:hAnsi="Cambria Math" w:cstheme="majorBidi"/>
                 <w:i/>
-                <w:sz w:val="24"/>
-                <w:szCs w:val="24"/>
+                <w:sz w:val="28"/>
+                <w:szCs w:val="28"/>
               </w:rPr>
             </m:ctrlPr>
           </m:sSubSupPr>
@@ -760,8 +756,8 @@
             <m:r>
               <w:rPr>
                 <w:rFonts w:ascii="Cambria Math" w:hAnsi="Cambria Math" w:cstheme="majorBidi"/>
-                <w:sz w:val="24"/>
-                <w:szCs w:val="24"/>
+                <w:sz w:val="28"/>
+                <w:szCs w:val="28"/>
               </w:rPr>
               <m:t>f</m:t>
             </m:r>
@@ -770,8 +766,8 @@
             <m:r>
               <w:rPr>
                 <w:rFonts w:ascii="Cambria Math" w:hAnsi="Cambria Math" w:cstheme="majorBidi"/>
-                <w:sz w:val="24"/>
-                <w:szCs w:val="24"/>
+                <w:sz w:val="28"/>
+                <w:szCs w:val="28"/>
               </w:rPr>
               <m:t>j-1</m:t>
             </m:r>
@@ -780,8 +776,8 @@
             <m:r>
               <w:rPr>
                 <w:rFonts w:ascii="Cambria Math" w:hAnsi="Cambria Math" w:cstheme="majorBidi"/>
-                <w:sz w:val="24"/>
-                <w:szCs w:val="24"/>
+                <w:sz w:val="28"/>
+                <w:szCs w:val="28"/>
               </w:rPr>
               <m:t>n</m:t>
             </m:r>
@@ -790,8 +786,8 @@
         <m:r>
           <w:rPr>
             <w:rFonts w:ascii="Cambria Math" w:hAnsi="Cambria Math" w:cstheme="majorBidi"/>
-            <w:sz w:val="24"/>
-            <w:szCs w:val="24"/>
+            <w:sz w:val="28"/>
+            <w:szCs w:val="28"/>
           </w:rPr>
           <m:t xml:space="preserve">]    </m:t>
         </m:r>
@@ -799,24 +795,24 @@
       <w:r>
         <w:rPr>
           <w:rFonts w:asciiTheme="majorBidi" w:eastAsiaTheme="minorEastAsia" w:hAnsiTheme="majorBidi" w:cstheme="majorBidi"/>
-          <w:sz w:val="24"/>
-          <w:szCs w:val="24"/>
+          <w:sz w:val="28"/>
+          <w:szCs w:val="28"/>
         </w:rPr>
         <w:t xml:space="preserve">      </w:t>
       </w:r>
       <w:r>
         <w:rPr>
           <w:rFonts w:asciiTheme="majorBidi" w:hAnsiTheme="majorBidi" w:cstheme="majorBidi"/>
-          <w:sz w:val="24"/>
-          <w:szCs w:val="24"/>
+          <w:sz w:val="28"/>
+          <w:szCs w:val="28"/>
         </w:rPr>
         <w:t>NCF:</w:t>
       </w:r>
       <w:r>
         <w:rPr>
           <w:rFonts w:asciiTheme="majorBidi" w:hAnsiTheme="majorBidi" w:cstheme="majorBidi"/>
-          <w:sz w:val="24"/>
-          <w:szCs w:val="24"/>
+          <w:sz w:val="28"/>
+          <w:szCs w:val="28"/>
         </w:rPr>
         <w:t xml:space="preserve">  </w:t>
       </w:r>
@@ -827,8 +823,8 @@
               <w:rPr>
                 <w:rFonts w:ascii="Cambria Math" w:hAnsi="Cambria Math" w:cstheme="majorBidi"/>
                 <w:i/>
-                <w:sz w:val="24"/>
-                <w:szCs w:val="24"/>
+                <w:sz w:val="28"/>
+                <w:szCs w:val="28"/>
               </w:rPr>
             </m:ctrlPr>
           </m:sSubSupPr>
@@ -836,8 +832,8 @@
             <m:r>
               <w:rPr>
                 <w:rFonts w:ascii="Cambria Math" w:hAnsi="Cambria Math" w:cstheme="majorBidi"/>
-                <w:sz w:val="24"/>
-                <w:szCs w:val="24"/>
+                <w:sz w:val="28"/>
+                <w:szCs w:val="28"/>
               </w:rPr>
               <m:t>u</m:t>
             </m:r>
@@ -846,8 +842,8 @@
             <m:r>
               <w:rPr>
                 <w:rFonts w:ascii="Cambria Math" w:hAnsi="Cambria Math" w:cstheme="majorBidi"/>
-                <w:sz w:val="24"/>
-                <w:szCs w:val="24"/>
+                <w:sz w:val="28"/>
+                <w:szCs w:val="28"/>
               </w:rPr>
               <m:t>j</m:t>
             </m:r>
@@ -856,8 +852,8 @@
             <m:r>
               <w:rPr>
                 <w:rFonts w:ascii="Cambria Math" w:hAnsi="Cambria Math" w:cstheme="majorBidi"/>
-                <w:sz w:val="24"/>
-                <w:szCs w:val="24"/>
+                <w:sz w:val="28"/>
+                <w:szCs w:val="28"/>
               </w:rPr>
               <m:t>n+1</m:t>
             </m:r>
@@ -866,8 +862,8 @@
         <m:r>
           <w:rPr>
             <w:rFonts w:ascii="Cambria Math" w:hAnsi="Cambria Math" w:cstheme="majorBidi"/>
-            <w:sz w:val="24"/>
-            <w:szCs w:val="24"/>
+            <w:sz w:val="28"/>
+            <w:szCs w:val="28"/>
           </w:rPr>
           <m:t>=</m:t>
         </m:r>
@@ -877,8 +873,8 @@
               <w:rPr>
                 <w:rFonts w:ascii="Cambria Math" w:hAnsi="Cambria Math" w:cstheme="majorBidi"/>
                 <w:i/>
-                <w:sz w:val="24"/>
-                <w:szCs w:val="24"/>
+                <w:sz w:val="28"/>
+                <w:szCs w:val="28"/>
               </w:rPr>
             </m:ctrlPr>
           </m:sSubSupPr>
@@ -886,8 +882,8 @@
             <m:r>
               <w:rPr>
                 <w:rFonts w:ascii="Cambria Math" w:hAnsi="Cambria Math" w:cstheme="majorBidi"/>
-                <w:sz w:val="24"/>
-                <w:szCs w:val="24"/>
+                <w:sz w:val="28"/>
+                <w:szCs w:val="28"/>
               </w:rPr>
               <m:t>u</m:t>
             </m:r>
@@ -896,8 +892,8 @@
             <m:r>
               <w:rPr>
                 <w:rFonts w:ascii="Cambria Math" w:hAnsi="Cambria Math" w:cstheme="majorBidi"/>
-                <w:sz w:val="24"/>
-                <w:szCs w:val="24"/>
+                <w:sz w:val="28"/>
+                <w:szCs w:val="28"/>
               </w:rPr>
               <m:t>j</m:t>
             </m:r>
@@ -906,8 +902,8 @@
             <m:r>
               <w:rPr>
                 <w:rFonts w:ascii="Cambria Math" w:hAnsi="Cambria Math" w:cstheme="majorBidi"/>
-                <w:sz w:val="24"/>
-                <w:szCs w:val="24"/>
+                <w:sz w:val="28"/>
+                <w:szCs w:val="28"/>
               </w:rPr>
               <m:t>n</m:t>
             </m:r>
@@ -916,8 +912,8 @@
         <m:r>
           <w:rPr>
             <w:rFonts w:ascii="Cambria Math" w:hAnsi="Cambria Math" w:cstheme="majorBidi"/>
-            <w:sz w:val="24"/>
-            <w:szCs w:val="24"/>
+            <w:sz w:val="28"/>
+            <w:szCs w:val="28"/>
           </w:rPr>
           <m:t>-</m:t>
         </m:r>
@@ -927,8 +923,8 @@
               <w:rPr>
                 <w:rFonts w:ascii="Cambria Math" w:hAnsi="Cambria Math" w:cstheme="majorBidi"/>
                 <w:i/>
-                <w:sz w:val="24"/>
-                <w:szCs w:val="24"/>
+                <w:sz w:val="28"/>
+                <w:szCs w:val="28"/>
               </w:rPr>
             </m:ctrlPr>
           </m:fPr>
@@ -936,8 +932,8 @@
             <m:r>
               <w:rPr>
                 <w:rFonts w:ascii="Cambria Math" w:hAnsi="Cambria Math" w:cstheme="majorBidi"/>
-                <w:sz w:val="24"/>
-                <w:szCs w:val="24"/>
+                <w:sz w:val="28"/>
+                <w:szCs w:val="28"/>
               </w:rPr>
               <m:t>∆t</m:t>
             </m:r>
@@ -946,8 +942,8 @@
             <m:r>
               <w:rPr>
                 <w:rFonts w:ascii="Cambria Math" w:hAnsi="Cambria Math" w:cstheme="majorBidi"/>
-                <w:sz w:val="24"/>
-                <w:szCs w:val="24"/>
+                <w:sz w:val="28"/>
+                <w:szCs w:val="28"/>
               </w:rPr>
               <m:t>∆x</m:t>
             </m:r>
@@ -959,8 +955,8 @@
               <w:rPr>
                 <w:rFonts w:ascii="Cambria Math" w:hAnsi="Cambria Math" w:cstheme="majorBidi"/>
                 <w:i/>
-                <w:sz w:val="24"/>
-                <w:szCs w:val="24"/>
+                <w:sz w:val="28"/>
+                <w:szCs w:val="28"/>
               </w:rPr>
             </m:ctrlPr>
           </m:sSubSupPr>
@@ -968,8 +964,8 @@
             <m:r>
               <w:rPr>
                 <w:rFonts w:ascii="Cambria Math" w:hAnsi="Cambria Math" w:cstheme="majorBidi"/>
-                <w:sz w:val="24"/>
-                <w:szCs w:val="24"/>
+                <w:sz w:val="28"/>
+                <w:szCs w:val="28"/>
               </w:rPr>
               <m:t>u</m:t>
             </m:r>
@@ -978,8 +974,8 @@
             <m:r>
               <w:rPr>
                 <w:rFonts w:ascii="Cambria Math" w:hAnsi="Cambria Math" w:cstheme="majorBidi"/>
-                <w:sz w:val="24"/>
-                <w:szCs w:val="24"/>
+                <w:sz w:val="28"/>
+                <w:szCs w:val="28"/>
               </w:rPr>
               <m:t>j</m:t>
             </m:r>
@@ -988,8 +984,8 @@
             <m:r>
               <w:rPr>
                 <w:rFonts w:ascii="Cambria Math" w:hAnsi="Cambria Math" w:cstheme="majorBidi"/>
-                <w:sz w:val="24"/>
-                <w:szCs w:val="24"/>
+                <w:sz w:val="28"/>
+                <w:szCs w:val="28"/>
               </w:rPr>
               <m:t>n</m:t>
             </m:r>
@@ -998,8 +994,8 @@
         <m:r>
           <w:rPr>
             <w:rFonts w:ascii="Cambria Math" w:hAnsi="Cambria Math" w:cstheme="majorBidi"/>
-            <w:sz w:val="24"/>
-            <w:szCs w:val="24"/>
+            <w:sz w:val="28"/>
+            <w:szCs w:val="28"/>
           </w:rPr>
           <m:t>[</m:t>
         </m:r>
@@ -1009,8 +1005,8 @@
               <w:rPr>
                 <w:rFonts w:ascii="Cambria Math" w:hAnsi="Cambria Math" w:cstheme="majorBidi"/>
                 <w:i/>
-                <w:sz w:val="24"/>
-                <w:szCs w:val="24"/>
+                <w:sz w:val="28"/>
+                <w:szCs w:val="28"/>
               </w:rPr>
             </m:ctrlPr>
           </m:sSubSupPr>
@@ -1018,8 +1014,8 @@
             <m:r>
               <w:rPr>
                 <w:rFonts w:ascii="Cambria Math" w:hAnsi="Cambria Math" w:cstheme="majorBidi"/>
-                <w:sz w:val="24"/>
-                <w:szCs w:val="24"/>
+                <w:sz w:val="28"/>
+                <w:szCs w:val="28"/>
               </w:rPr>
               <m:t>u</m:t>
             </m:r>
@@ -1028,8 +1024,8 @@
             <m:r>
               <w:rPr>
                 <w:rFonts w:ascii="Cambria Math" w:hAnsi="Cambria Math" w:cstheme="majorBidi"/>
-                <w:sz w:val="24"/>
-                <w:szCs w:val="24"/>
+                <w:sz w:val="28"/>
+                <w:szCs w:val="28"/>
               </w:rPr>
               <m:t>j</m:t>
             </m:r>
@@ -1038,8 +1034,8 @@
             <m:r>
               <w:rPr>
                 <w:rFonts w:ascii="Cambria Math" w:hAnsi="Cambria Math" w:cstheme="majorBidi"/>
-                <w:sz w:val="24"/>
-                <w:szCs w:val="24"/>
+                <w:sz w:val="28"/>
+                <w:szCs w:val="28"/>
               </w:rPr>
               <m:t>n</m:t>
             </m:r>
@@ -1048,8 +1044,8 @@
         <m:r>
           <w:rPr>
             <w:rFonts w:ascii="Cambria Math" w:hAnsi="Cambria Math" w:cstheme="majorBidi"/>
-            <w:sz w:val="24"/>
-            <w:szCs w:val="24"/>
+            <w:sz w:val="28"/>
+            <w:szCs w:val="28"/>
           </w:rPr>
           <m:t>-</m:t>
         </m:r>
@@ -1059,8 +1055,8 @@
               <w:rPr>
                 <w:rFonts w:ascii="Cambria Math" w:hAnsi="Cambria Math" w:cstheme="majorBidi"/>
                 <w:i/>
-                <w:sz w:val="24"/>
-                <w:szCs w:val="24"/>
+                <w:sz w:val="28"/>
+                <w:szCs w:val="28"/>
               </w:rPr>
             </m:ctrlPr>
           </m:sSubSupPr>
@@ -1068,8 +1064,8 @@
             <m:r>
               <w:rPr>
                 <w:rFonts w:ascii="Cambria Math" w:hAnsi="Cambria Math" w:cstheme="majorBidi"/>
-                <w:sz w:val="24"/>
-                <w:szCs w:val="24"/>
+                <w:sz w:val="28"/>
+                <w:szCs w:val="28"/>
               </w:rPr>
               <m:t>u</m:t>
             </m:r>
@@ -1078,8 +1074,8 @@
             <m:r>
               <w:rPr>
                 <w:rFonts w:ascii="Cambria Math" w:hAnsi="Cambria Math" w:cstheme="majorBidi"/>
-                <w:sz w:val="24"/>
-                <w:szCs w:val="24"/>
+                <w:sz w:val="28"/>
+                <w:szCs w:val="28"/>
               </w:rPr>
               <m:t>j-1</m:t>
             </m:r>
@@ -1088,8 +1084,8 @@
             <m:r>
               <w:rPr>
                 <w:rFonts w:ascii="Cambria Math" w:hAnsi="Cambria Math" w:cstheme="majorBidi"/>
-                <w:sz w:val="24"/>
-                <w:szCs w:val="24"/>
+                <w:sz w:val="28"/>
+                <w:szCs w:val="28"/>
               </w:rPr>
               <m:t>n</m:t>
             </m:r>
@@ -1098,8 +1094,8 @@
         <m:r>
           <w:rPr>
             <w:rFonts w:ascii="Cambria Math" w:hAnsi="Cambria Math" w:cstheme="majorBidi"/>
-            <w:sz w:val="24"/>
-            <w:szCs w:val="24"/>
+            <w:sz w:val="28"/>
+            <w:szCs w:val="28"/>
           </w:rPr>
           <m:t>]</m:t>
         </m:r>
@@ -1110,27 +1106,31 @@
         <w:keepNext/>
         <w:rPr>
           <w:rFonts w:asciiTheme="majorBidi" w:hAnsiTheme="majorBidi" w:cstheme="majorBidi"/>
+          <w:sz w:val="24"/>
+          <w:szCs w:val="24"/>
         </w:rPr>
       </w:pPr>
       <w:r>
         <w:rPr>
           <w:rFonts w:asciiTheme="majorBidi" w:hAnsiTheme="majorBidi" w:cstheme="majorBidi"/>
-          <w:sz w:val="24"/>
-          <w:szCs w:val="24"/>
+          <w:sz w:val="28"/>
+          <w:szCs w:val="28"/>
         </w:rPr>
         <w:t xml:space="preserve">For the Flux Conservative form, I got these results </w:t>
       </w:r>
       <w:r>
         <w:rPr>
           <w:rFonts w:asciiTheme="majorBidi" w:hAnsiTheme="majorBidi" w:cstheme="majorBidi"/>
+          <w:sz w:val="24"/>
+          <w:szCs w:val="24"/>
         </w:rPr>
         <w:t>(Figure 1)</w:t>
       </w:r>
       <w:r>
         <w:rPr>
           <w:rFonts w:asciiTheme="majorBidi" w:hAnsiTheme="majorBidi" w:cstheme="majorBidi"/>
-          <w:sz w:val="24"/>
-          <w:szCs w:val="24"/>
+          <w:sz w:val="28"/>
+          <w:szCs w:val="28"/>
         </w:rPr>
         <w:t xml:space="preserve">: </w:t>
       </w:r>
@@ -1205,116 +1205,140 @@
           <w:b/>
           <w:bCs/>
           <w:color w:val="002060"/>
+          <w:sz w:val="20"/>
+          <w:szCs w:val="20"/>
         </w:rPr>
       </w:pPr>
       <w:r>
         <w:rPr>
+          <w:rFonts w:asciiTheme="majorBidi" w:hAnsiTheme="majorBidi" w:cstheme="majorBidi"/>
           <w:b/>
           <w:bCs/>
           <w:color w:val="002060"/>
-          <w:sz w:val="22"/>
-          <w:szCs w:val="22"/>
+          <w:sz w:val="24"/>
+          <w:szCs w:val="24"/>
         </w:rPr>
         <w:t xml:space="preserve">Figure </w:t>
       </w:r>
       <w:r>
         <w:rPr>
+          <w:rFonts w:asciiTheme="majorBidi" w:hAnsiTheme="majorBidi" w:cstheme="majorBidi"/>
           <w:b/>
           <w:bCs/>
           <w:color w:val="002060"/>
-          <w:sz w:val="22"/>
-          <w:szCs w:val="22"/>
+          <w:sz w:val="24"/>
+          <w:szCs w:val="24"/>
         </w:rPr>
         <w:fldChar w:fldCharType="begin"/>
       </w:r>
       <w:r>
         <w:rPr>
+          <w:rFonts w:asciiTheme="majorBidi" w:hAnsiTheme="majorBidi" w:cstheme="majorBidi"/>
           <w:b/>
           <w:bCs/>
           <w:color w:val="002060"/>
-          <w:sz w:val="22"/>
-          <w:szCs w:val="22"/>
+          <w:sz w:val="24"/>
+          <w:szCs w:val="24"/>
         </w:rPr>
         <w:instrText xml:space="preserve"> SEQ Figure \* ARABIC </w:instrText>
       </w:r>
       <w:r>
         <w:rPr>
+          <w:rFonts w:asciiTheme="majorBidi" w:hAnsiTheme="majorBidi" w:cstheme="majorBidi"/>
           <w:b/>
           <w:bCs/>
           <w:color w:val="002060"/>
-          <w:sz w:val="22"/>
-          <w:szCs w:val="22"/>
+          <w:sz w:val="24"/>
+          <w:szCs w:val="24"/>
         </w:rPr>
         <w:fldChar w:fldCharType="separate"/>
       </w:r>
       <w:r>
         <w:rPr>
+          <w:rFonts w:asciiTheme="majorBidi" w:hAnsiTheme="majorBidi" w:cstheme="majorBidi"/>
           <w:b/>
           <w:bCs/>
           <w:noProof/>
           <w:color w:val="002060"/>
-          <w:sz w:val="22"/>
-          <w:szCs w:val="22"/>
+          <w:sz w:val="24"/>
+          <w:szCs w:val="24"/>
         </w:rPr>
         <w:t>1</w:t>
       </w:r>
       <w:r>
         <w:rPr>
+          <w:rFonts w:asciiTheme="majorBidi" w:hAnsiTheme="majorBidi" w:cstheme="majorBidi"/>
           <w:b/>
           <w:bCs/>
           <w:color w:val="002060"/>
-          <w:sz w:val="22"/>
-          <w:szCs w:val="22"/>
+          <w:sz w:val="24"/>
+          <w:szCs w:val="24"/>
         </w:rPr>
         <w:fldChar w:fldCharType="end"/>
       </w:r>
       <w:r>
         <w:rPr>
+          <w:rFonts w:asciiTheme="majorBidi" w:hAnsiTheme="majorBidi" w:cstheme="majorBidi"/>
           <w:b/>
           <w:bCs/>
           <w:color w:val="002060"/>
-          <w:sz w:val="22"/>
-          <w:szCs w:val="22"/>
+          <w:sz w:val="24"/>
+          <w:szCs w:val="24"/>
         </w:rPr>
         <w:t>:</w:t>
       </w:r>
       <w:r>
         <w:rPr>
+          <w:rFonts w:asciiTheme="majorBidi" w:hAnsiTheme="majorBidi" w:cstheme="majorBidi"/>
           <w:b/>
           <w:bCs/>
           <w:color w:val="002060"/>
+          <w:sz w:val="20"/>
+          <w:szCs w:val="20"/>
         </w:rPr>
         <w:t xml:space="preserve"> The blue line is the plot for the initial data while the red is for the </w:t>
       </w:r>
       <w:r>
         <w:rPr>
+          <w:rFonts w:asciiTheme="majorBidi" w:hAnsiTheme="majorBidi" w:cstheme="majorBidi"/>
           <w:b/>
           <w:bCs/>
           <w:color w:val="002060"/>
+          <w:sz w:val="20"/>
+          <w:szCs w:val="20"/>
         </w:rPr>
         <w:t>initial data</w:t>
       </w:r>
       <w:r>
         <w:rPr>
+          <w:rFonts w:asciiTheme="majorBidi" w:hAnsiTheme="majorBidi" w:cstheme="majorBidi"/>
           <w:b/>
           <w:bCs/>
           <w:color w:val="002060"/>
+          <w:sz w:val="20"/>
+          <w:szCs w:val="20"/>
         </w:rPr>
         <w:t xml:space="preserve"> after</w:t>
       </w:r>
       <w:r>
         <w:rPr>
+          <w:rFonts w:asciiTheme="majorBidi" w:hAnsiTheme="majorBidi" w:cstheme="majorBidi"/>
           <w:b/>
           <w:bCs/>
           <w:color w:val="002060"/>
+          <w:sz w:val="20"/>
+          <w:szCs w:val="20"/>
         </w:rPr>
         <w:t xml:space="preserve"> a</w:t>
       </w:r>
       <w:r>
         <w:rPr>
+          <w:rFonts w:asciiTheme="majorBidi" w:hAnsiTheme="majorBidi" w:cstheme="majorBidi"/>
           <w:b/>
           <w:bCs/>
           <w:color w:val="002060"/>
+          <w:sz w:val="20"/>
+          <w:szCs w:val="20"/>
         </w:rPr>
         <w:t xml:space="preserve"> time step (Time = 1).</w:t>
       </w:r>
@@ -1326,49 +1350,33 @@
         <w:spacing w:before="0" w:beforeAutospacing="0" w:after="240" w:afterAutospacing="0"/>
         <w:rPr>
           <w:rFonts w:asciiTheme="majorBidi" w:hAnsiTheme="majorBidi" w:cstheme="majorBidi"/>
+          <w:sz w:val="28"/>
+          <w:szCs w:val="28"/>
         </w:rPr>
       </w:pPr>
       <w:r>
         <w:rPr>
           <w:rFonts w:asciiTheme="majorBidi" w:hAnsiTheme="majorBidi" w:cstheme="majorBidi"/>
-        </w:rPr>
-        <w:t xml:space="preserve">1- </w:t>
-      </w:r>
-      <w:r>
-        <w:rPr>
-          <w:rFonts w:asciiTheme="majorBidi" w:hAnsiTheme="majorBidi" w:cstheme="majorBidi"/>
-        </w:rPr>
-        <w:t>I</w:t>
-      </w:r>
-      <w:r>
-        <w:rPr>
-          <w:rFonts w:asciiTheme="majorBidi" w:hAnsiTheme="majorBidi" w:cstheme="majorBidi"/>
-        </w:rPr>
-        <w:t xml:space="preserve">f a is less than </w:t>
-      </w:r>
-      <w:r>
-        <w:rPr>
-          <w:rFonts w:asciiTheme="majorBidi" w:hAnsiTheme="majorBidi" w:cstheme="majorBidi"/>
-        </w:rPr>
-        <w:t xml:space="preserve">10 the method will be unstable due to the CFL. 10 is the maximum value of the function </w:t>
-      </w:r>
-      <w:r>
-        <w:rPr>
-          <w:rFonts w:asciiTheme="majorBidi" w:hAnsiTheme="majorBidi" w:cstheme="majorBidi"/>
+          <w:sz w:val="28"/>
+          <w:szCs w:val="28"/>
+        </w:rPr>
+        <w:t xml:space="preserve">1- If a is less than 10 the method will be unstable due to the CFL. 10 is the maximum value of the function </w:t>
+      </w:r>
+      <w:r>
+        <w:rPr>
+          <w:rFonts w:asciiTheme="majorBidi" w:hAnsiTheme="majorBidi" w:cstheme="majorBidi"/>
+          <w:sz w:val="28"/>
+          <w:szCs w:val="28"/>
         </w:rPr>
         <w:t>of the</w:t>
       </w:r>
       <w:r>
         <w:rPr>
           <w:rFonts w:asciiTheme="majorBidi" w:hAnsiTheme="majorBidi" w:cstheme="majorBidi"/>
-        </w:rPr>
-        <w:t xml:space="preserve"> initial data</w:t>
-      </w:r>
-      <w:r>
-        <w:rPr>
-          <w:rFonts w:asciiTheme="majorBidi" w:hAnsiTheme="majorBidi" w:cstheme="majorBidi"/>
-        </w:rPr>
-        <w:t>.</w:t>
+          <w:sz w:val="28"/>
+          <w:szCs w:val="28"/>
+        </w:rPr>
+        <w:t xml:space="preserve"> initial data.</w:t>
       </w:r>
     </w:p>
     <w:p>
@@ -1378,50 +1386,54 @@
         <w:spacing w:before="0" w:beforeAutospacing="0" w:after="240" w:afterAutospacing="0"/>
         <w:rPr>
           <w:rFonts w:asciiTheme="majorBidi" w:hAnsiTheme="majorBidi" w:cstheme="majorBidi"/>
+          <w:sz w:val="28"/>
+          <w:szCs w:val="28"/>
         </w:rPr>
       </w:pPr>
       <w:r>
+        <w:rPr>
+          <w:sz w:val="28"/>
+          <w:szCs w:val="28"/>
+        </w:rPr>
         <w:t>2</w:t>
       </w:r>
       <w:r>
         <w:rPr>
           <w:rFonts w:asciiTheme="majorBidi" w:hAnsiTheme="majorBidi" w:cstheme="majorBidi"/>
+          <w:sz w:val="28"/>
+          <w:szCs w:val="28"/>
         </w:rPr>
         <w:t>- Increasing the resolution will increase the sharpness of the shock</w:t>
       </w:r>
       <w:r>
         <w:rPr>
           <w:rFonts w:asciiTheme="majorBidi" w:hAnsiTheme="majorBidi" w:cstheme="majorBidi"/>
+          <w:sz w:val="28"/>
+          <w:szCs w:val="28"/>
         </w:rPr>
         <w:t xml:space="preserve"> (Compare Figure 1 to Figure 2)</w:t>
       </w:r>
       <w:r>
         <w:rPr>
           <w:rFonts w:asciiTheme="majorBidi" w:hAnsiTheme="majorBidi" w:cstheme="majorBidi"/>
-        </w:rPr>
-        <w:t xml:space="preserve">. </w:t>
-      </w:r>
-      <w:r>
-        <w:rPr>
-          <w:rFonts w:asciiTheme="majorBidi" w:hAnsiTheme="majorBidi" w:cstheme="majorBidi"/>
-        </w:rPr>
-        <w:t>But at some point, increasing j</w:t>
-      </w:r>
-      <w:r>
-        <w:rPr>
-          <w:rFonts w:asciiTheme="majorBidi" w:hAnsiTheme="majorBidi" w:cstheme="majorBidi"/>
-        </w:rPr>
-        <w:t xml:space="preserve"> does not produce visible change (Figure </w:t>
-      </w:r>
-      <w:r>
-        <w:rPr>
-          <w:rFonts w:asciiTheme="majorBidi" w:hAnsiTheme="majorBidi" w:cstheme="majorBidi"/>
+          <w:sz w:val="28"/>
+          <w:szCs w:val="28"/>
+        </w:rPr>
+        <w:t xml:space="preserve">. But at some point, increasing j does not produce visible change (Figure </w:t>
+      </w:r>
+      <w:r>
+        <w:rPr>
+          <w:rFonts w:asciiTheme="majorBidi" w:hAnsiTheme="majorBidi" w:cstheme="majorBidi"/>
+          <w:sz w:val="28"/>
+          <w:szCs w:val="28"/>
         </w:rPr>
         <w:t>2</w:t>
       </w:r>
       <w:r>
         <w:rPr>
           <w:rFonts w:asciiTheme="majorBidi" w:hAnsiTheme="majorBidi" w:cstheme="majorBidi"/>
+          <w:sz w:val="28"/>
+          <w:szCs w:val="28"/>
         </w:rPr>
         <w:t xml:space="preserve">). </w:t>
       </w:r>
@@ -1549,8 +1561,8 @@
           <w:rFonts w:asciiTheme="majorBidi" w:hAnsiTheme="majorBidi" w:cstheme="majorBidi"/>
           <w:b/>
           <w:bCs/>
-          <w:sz w:val="32"/>
-          <w:szCs w:val="32"/>
+          <w:sz w:val="36"/>
+          <w:szCs w:val="36"/>
         </w:rPr>
       </w:pPr>
       <w:r>
@@ -1568,19 +1580,119 @@
           <w:rFonts w:asciiTheme="majorBidi" w:hAnsiTheme="majorBidi" w:cstheme="majorBidi"/>
           <w:b/>
           <w:bCs/>
+          <w:color w:val="1F3864" w:themeColor="accent1" w:themeShade="80"/>
+          <w:sz w:val="24"/>
+          <w:szCs w:val="24"/>
+        </w:rPr>
+        <w:t xml:space="preserve">Figure </w:t>
+      </w:r>
+      <w:r>
+        <w:rPr>
+          <w:rFonts w:asciiTheme="majorBidi" w:hAnsiTheme="majorBidi" w:cstheme="majorBidi"/>
+          <w:b/>
+          <w:bCs/>
+          <w:color w:val="1F3864" w:themeColor="accent1" w:themeShade="80"/>
+          <w:sz w:val="24"/>
+          <w:szCs w:val="24"/>
+        </w:rPr>
+        <w:fldChar w:fldCharType="begin"/>
+      </w:r>
+      <w:r>
+        <w:rPr>
+          <w:rFonts w:asciiTheme="majorBidi" w:hAnsiTheme="majorBidi" w:cstheme="majorBidi"/>
+          <w:b/>
+          <w:bCs/>
+          <w:color w:val="1F3864" w:themeColor="accent1" w:themeShade="80"/>
+          <w:sz w:val="24"/>
+          <w:szCs w:val="24"/>
+        </w:rPr>
+        <w:instrText xml:space="preserve"> SEQ Figure \* ARABIC </w:instrText>
+      </w:r>
+      <w:r>
+        <w:rPr>
+          <w:rFonts w:asciiTheme="majorBidi" w:hAnsiTheme="majorBidi" w:cstheme="majorBidi"/>
+          <w:b/>
+          <w:bCs/>
+          <w:color w:val="1F3864" w:themeColor="accent1" w:themeShade="80"/>
+          <w:sz w:val="24"/>
+          <w:szCs w:val="24"/>
+        </w:rPr>
+        <w:fldChar w:fldCharType="separate"/>
+      </w:r>
+      <w:r>
+        <w:rPr>
+          <w:rFonts w:asciiTheme="majorBidi" w:hAnsiTheme="majorBidi" w:cstheme="majorBidi"/>
+          <w:b/>
+          <w:bCs/>
+          <w:noProof/>
+          <w:color w:val="1F3864" w:themeColor="accent1" w:themeShade="80"/>
+          <w:sz w:val="24"/>
+          <w:szCs w:val="24"/>
+        </w:rPr>
+        <w:t>2</w:t>
+      </w:r>
+      <w:r>
+        <w:rPr>
+          <w:rFonts w:asciiTheme="majorBidi" w:hAnsiTheme="majorBidi" w:cstheme="majorBidi"/>
+          <w:b/>
+          <w:bCs/>
+          <w:color w:val="1F3864" w:themeColor="accent1" w:themeShade="80"/>
+          <w:sz w:val="24"/>
+          <w:szCs w:val="24"/>
+        </w:rPr>
+        <w:fldChar w:fldCharType="end"/>
+      </w:r>
+      <w:r>
+        <w:rPr>
+          <w:rFonts w:asciiTheme="majorBidi" w:hAnsiTheme="majorBidi" w:cstheme="majorBidi"/>
+          <w:b/>
+          <w:bCs/>
+          <w:color w:val="1F3864" w:themeColor="accent1" w:themeShade="80"/>
+          <w:sz w:val="24"/>
+          <w:szCs w:val="24"/>
+        </w:rPr>
+        <w:t>:</w:t>
+      </w:r>
+      <w:r>
+        <w:rPr>
+          <w:rFonts w:asciiTheme="majorBidi" w:hAnsiTheme="majorBidi" w:cstheme="majorBidi"/>
+          <w:color w:val="1F3864" w:themeColor="accent1" w:themeShade="80"/>
           <w:sz w:val="22"/>
           <w:szCs w:val="22"/>
         </w:rPr>
-        <w:t xml:space="preserve">Figure </w:t>
-      </w:r>
-      <w:r>
-        <w:rPr>
-          <w:rFonts w:asciiTheme="majorBidi" w:hAnsiTheme="majorBidi" w:cstheme="majorBidi"/>
-          <w:b/>
-          <w:bCs/>
+        <w:t xml:space="preserve"> Plot for CF with evolution time=1</w:t>
+      </w:r>
+      <w:r>
+        <w:rPr>
+          <w:rFonts w:asciiTheme="majorBidi" w:hAnsiTheme="majorBidi" w:cstheme="majorBidi"/>
+          <w:b/>
+          <w:bCs/>
+          <w:color w:val="1F3864" w:themeColor="accent1" w:themeShade="80"/>
           <w:sz w:val="22"/>
           <w:szCs w:val="22"/>
         </w:rPr>
+        <w:t xml:space="preserve"> </w:t>
+      </w:r>
+      <w:r>
+        <w:rPr>
+          <w:rFonts w:asciiTheme="majorBidi" w:hAnsiTheme="majorBidi" w:cstheme="majorBidi"/>
+          <w:b/>
+          <w:bCs/>
+          <w:color w:val="1F3864" w:themeColor="accent1" w:themeShade="80"/>
+          <w:sz w:val="24"/>
+          <w:szCs w:val="24"/>
+        </w:rPr>
+        <w:t xml:space="preserve">    Figure </w:t>
+      </w:r>
+      <w:r>
+        <w:rPr>
+          <w:rFonts w:asciiTheme="majorBidi" w:hAnsiTheme="majorBidi" w:cstheme="majorBidi"/>
+          <w:b/>
+          <w:bCs/>
+          <w:color w:val="1F3864" w:themeColor="accent1" w:themeShade="80"/>
+          <w:sz w:val="24"/>
+          <w:szCs w:val="24"/>
+        </w:rPr>
         <w:fldChar w:fldCharType="begin"/>
       </w:r>
       <w:r>
@@ -1588,68 +1700,75 @@
           <w:rFonts w:asciiTheme="majorBidi" w:hAnsiTheme="majorBidi" w:cstheme="majorBidi"/>
           <w:b/>
           <w:bCs/>
+          <w:color w:val="1F3864" w:themeColor="accent1" w:themeShade="80"/>
+          <w:sz w:val="24"/>
+          <w:szCs w:val="24"/>
+        </w:rPr>
+        <w:instrText xml:space="preserve"> SEQ Figure \* ARABIC </w:instrText>
+      </w:r>
+      <w:r>
+        <w:rPr>
+          <w:rFonts w:asciiTheme="majorBidi" w:hAnsiTheme="majorBidi" w:cstheme="majorBidi"/>
+          <w:b/>
+          <w:bCs/>
+          <w:color w:val="1F3864" w:themeColor="accent1" w:themeShade="80"/>
+          <w:sz w:val="24"/>
+          <w:szCs w:val="24"/>
+        </w:rPr>
+        <w:fldChar w:fldCharType="separate"/>
+      </w:r>
+      <w:r>
+        <w:rPr>
+          <w:rFonts w:asciiTheme="majorBidi" w:hAnsiTheme="majorBidi" w:cstheme="majorBidi"/>
+          <w:b/>
+          <w:bCs/>
+          <w:noProof/>
+          <w:color w:val="1F3864" w:themeColor="accent1" w:themeShade="80"/>
+          <w:sz w:val="24"/>
+          <w:szCs w:val="24"/>
+        </w:rPr>
+        <w:t>3</w:t>
+      </w:r>
+      <w:r>
+        <w:rPr>
+          <w:rFonts w:asciiTheme="majorBidi" w:hAnsiTheme="majorBidi" w:cstheme="majorBidi"/>
+          <w:b/>
+          <w:bCs/>
+          <w:color w:val="1F3864" w:themeColor="accent1" w:themeShade="80"/>
+          <w:sz w:val="24"/>
+          <w:szCs w:val="24"/>
+        </w:rPr>
+        <w:fldChar w:fldCharType="end"/>
+      </w:r>
+      <w:r>
+        <w:rPr>
+          <w:rFonts w:asciiTheme="majorBidi" w:hAnsiTheme="majorBidi" w:cstheme="majorBidi"/>
+          <w:b/>
+          <w:bCs/>
+          <w:color w:val="1F3864" w:themeColor="accent1" w:themeShade="80"/>
+          <w:sz w:val="24"/>
+          <w:szCs w:val="24"/>
+        </w:rPr>
+        <w:t xml:space="preserve">: </w:t>
+      </w:r>
+      <w:r>
+        <w:rPr>
+          <w:rFonts w:asciiTheme="majorBidi" w:hAnsiTheme="majorBidi" w:cstheme="majorBidi"/>
+          <w:color w:val="1F3864" w:themeColor="accent1" w:themeShade="80"/>
           <w:sz w:val="22"/>
           <w:szCs w:val="22"/>
         </w:rPr>
-        <w:instrText xml:space="preserve"> SEQ Figure \* ARABIC </w:instrText>
-      </w:r>
-      <w:r>
-        <w:rPr>
-          <w:rFonts w:asciiTheme="majorBidi" w:hAnsiTheme="majorBidi" w:cstheme="majorBidi"/>
-          <w:b/>
-          <w:bCs/>
+        <w:t>Plot for CF with evolution time=5</w:t>
+      </w:r>
+      <w:r>
+        <w:rPr>
+          <w:rFonts w:asciiTheme="majorBidi" w:hAnsiTheme="majorBidi" w:cstheme="majorBidi"/>
+          <w:b/>
+          <w:bCs/>
+          <w:color w:val="1F3864" w:themeColor="accent1" w:themeShade="80"/>
           <w:sz w:val="22"/>
           <w:szCs w:val="22"/>
         </w:rPr>
-        <w:fldChar w:fldCharType="separate"/>
-      </w:r>
-      <w:r>
-        <w:rPr>
-          <w:rFonts w:asciiTheme="majorBidi" w:hAnsiTheme="majorBidi" w:cstheme="majorBidi"/>
-          <w:b/>
-          <w:bCs/>
-          <w:noProof/>
-          <w:sz w:val="22"/>
-          <w:szCs w:val="22"/>
-        </w:rPr>
-        <w:t>2</w:t>
-      </w:r>
-      <w:r>
-        <w:rPr>
-          <w:rFonts w:asciiTheme="majorBidi" w:hAnsiTheme="majorBidi" w:cstheme="majorBidi"/>
-          <w:b/>
-          <w:bCs/>
-          <w:sz w:val="22"/>
-          <w:szCs w:val="22"/>
-        </w:rPr>
-        <w:fldChar w:fldCharType="end"/>
-      </w:r>
-      <w:r>
-        <w:rPr>
-          <w:rFonts w:asciiTheme="majorBidi" w:hAnsiTheme="majorBidi" w:cstheme="majorBidi"/>
-          <w:b/>
-          <w:bCs/>
-          <w:sz w:val="22"/>
-          <w:szCs w:val="22"/>
-        </w:rPr>
-        <w:t>:</w:t>
-      </w:r>
-      <w:r>
-        <w:rPr>
-          <w:rFonts w:asciiTheme="majorBidi" w:hAnsiTheme="majorBidi" w:cstheme="majorBidi"/>
-          <w:sz w:val="20"/>
-          <w:szCs w:val="20"/>
-        </w:rPr>
-        <w:t xml:space="preserve"> Plot for CF with evolution time=1</w:t>
-      </w:r>
-      <w:r>
-        <w:rPr>
-          <w:rFonts w:asciiTheme="majorBidi" w:hAnsiTheme="majorBidi" w:cstheme="majorBidi"/>
-          <w:b/>
-          <w:bCs/>
-          <w:sz w:val="20"/>
-          <w:szCs w:val="20"/>
-        </w:rPr>
         <w:t xml:space="preserve"> </w:t>
       </w:r>
       <w:r>
@@ -1657,117 +1776,11 @@
           <w:rFonts w:asciiTheme="majorBidi" w:hAnsiTheme="majorBidi" w:cstheme="majorBidi"/>
           <w:b/>
           <w:bCs/>
-          <w:sz w:val="22"/>
-          <w:szCs w:val="22"/>
-        </w:rPr>
-        <w:t xml:space="preserve">    Figure </w:t>
-      </w:r>
-      <w:r>
-        <w:rPr>
-          <w:rFonts w:asciiTheme="majorBidi" w:hAnsiTheme="majorBidi" w:cstheme="majorBidi"/>
-          <w:b/>
-          <w:bCs/>
-          <w:sz w:val="22"/>
-          <w:szCs w:val="22"/>
-        </w:rPr>
-        <w:fldChar w:fldCharType="begin"/>
-      </w:r>
-      <w:r>
-        <w:rPr>
-          <w:rFonts w:asciiTheme="majorBidi" w:hAnsiTheme="majorBidi" w:cstheme="majorBidi"/>
-          <w:b/>
-          <w:bCs/>
-          <w:sz w:val="22"/>
-          <w:szCs w:val="22"/>
-        </w:rPr>
-        <w:instrText xml:space="preserve"> SEQ Figure \* ARABIC </w:instrText>
-      </w:r>
-      <w:r>
-        <w:rPr>
-          <w:rFonts w:asciiTheme="majorBidi" w:hAnsiTheme="majorBidi" w:cstheme="majorBidi"/>
-          <w:b/>
-          <w:bCs/>
-          <w:sz w:val="22"/>
-          <w:szCs w:val="22"/>
-        </w:rPr>
-        <w:fldChar w:fldCharType="separate"/>
-      </w:r>
-      <w:r>
-        <w:rPr>
-          <w:rFonts w:asciiTheme="majorBidi" w:hAnsiTheme="majorBidi" w:cstheme="majorBidi"/>
-          <w:b/>
-          <w:bCs/>
-          <w:noProof/>
-          <w:sz w:val="22"/>
-          <w:szCs w:val="22"/>
-        </w:rPr>
-        <w:t>3</w:t>
-      </w:r>
-      <w:r>
-        <w:rPr>
-          <w:rFonts w:asciiTheme="majorBidi" w:hAnsiTheme="majorBidi" w:cstheme="majorBidi"/>
-          <w:b/>
-          <w:bCs/>
-          <w:sz w:val="22"/>
-          <w:szCs w:val="22"/>
-        </w:rPr>
-        <w:fldChar w:fldCharType="end"/>
-      </w:r>
-      <w:r>
-        <w:rPr>
-          <w:rFonts w:asciiTheme="majorBidi" w:hAnsiTheme="majorBidi" w:cstheme="majorBidi"/>
-          <w:b/>
-          <w:bCs/>
-          <w:sz w:val="22"/>
-          <w:szCs w:val="22"/>
-        </w:rPr>
-        <w:t xml:space="preserve">: </w:t>
-      </w:r>
-      <w:r>
-        <w:rPr>
-          <w:rFonts w:asciiTheme="majorBidi" w:hAnsiTheme="majorBidi" w:cstheme="majorBidi"/>
-          <w:sz w:val="20"/>
-          <w:szCs w:val="20"/>
-        </w:rPr>
-        <w:t>Plot for CF with evolution time=</w:t>
-      </w:r>
-      <w:r>
-        <w:rPr>
-          <w:rFonts w:asciiTheme="majorBidi" w:hAnsiTheme="majorBidi" w:cstheme="majorBidi"/>
-          <w:sz w:val="20"/>
-          <w:szCs w:val="20"/>
-        </w:rPr>
-        <w:t>5</w:t>
-      </w:r>
-      <w:r>
-        <w:rPr>
-          <w:rFonts w:asciiTheme="majorBidi" w:hAnsiTheme="majorBidi" w:cstheme="majorBidi"/>
-          <w:b/>
-          <w:bCs/>
-          <w:sz w:val="20"/>
-          <w:szCs w:val="20"/>
-        </w:rPr>
-        <w:t xml:space="preserve"> </w:t>
-      </w:r>
-      <w:r>
-        <w:rPr>
-          <w:rFonts w:asciiTheme="majorBidi" w:hAnsiTheme="majorBidi" w:cstheme="majorBidi"/>
-          <w:b/>
-          <w:bCs/>
-          <w:sz w:val="22"/>
-          <w:szCs w:val="22"/>
-        </w:rPr>
-        <w:t xml:space="preserve">    </w:t>
-      </w:r>
-      <w:r>
-        <w:rPr>
-          <w:rFonts w:asciiTheme="majorBidi" w:hAnsiTheme="majorBidi" w:cstheme="majorBidi"/>
-          <w:b/>
-          <w:bCs/>
-          <w:sz w:val="22"/>
-          <w:szCs w:val="22"/>
-        </w:rPr>
-        <w:t xml:space="preserve"> </w:t>
+          <w:color w:val="1F3864" w:themeColor="accent1" w:themeShade="80"/>
+          <w:sz w:val="24"/>
+          <w:szCs w:val="24"/>
+        </w:rPr>
+        <w:t xml:space="preserve">     </w:t>
       </w:r>
     </w:p>
     <w:p>
@@ -1778,23 +1791,31 @@
         <w:spacing w:before="0" w:beforeAutospacing="0" w:after="240" w:afterAutospacing="0"/>
         <w:rPr>
           <w:rFonts w:asciiTheme="majorBidi" w:hAnsiTheme="majorBidi" w:cstheme="majorBidi"/>
+          <w:sz w:val="28"/>
+          <w:szCs w:val="28"/>
         </w:rPr>
       </w:pPr>
       <w:r>
         <w:rPr>
           <w:rFonts w:asciiTheme="majorBidi" w:hAnsiTheme="majorBidi" w:cstheme="majorBidi"/>
+          <w:sz w:val="28"/>
+          <w:szCs w:val="28"/>
         </w:rPr>
         <w:t>3- The shock maximum value depends on “Time”</w:t>
       </w:r>
       <w:r>
         <w:rPr>
           <w:rFonts w:asciiTheme="majorBidi" w:eastAsiaTheme="minorEastAsia" w:hAnsiTheme="majorBidi" w:cstheme="majorBidi"/>
+          <w:sz w:val="28"/>
+          <w:szCs w:val="28"/>
         </w:rPr>
         <w:t xml:space="preserve">. </w:t>
       </w:r>
       <w:r>
         <w:rPr>
           <w:rFonts w:asciiTheme="majorBidi" w:hAnsiTheme="majorBidi" w:cstheme="majorBidi"/>
+          <w:sz w:val="28"/>
+          <w:szCs w:val="28"/>
         </w:rPr>
         <w:t xml:space="preserve"> Increasing the code run time step </w:t>
       </w:r>
@@ -1802,6 +1823,8 @@
         <m:r>
           <w:rPr>
             <w:rFonts w:ascii="Cambria Math" w:hAnsi="Cambria Math" w:cstheme="majorBidi"/>
+            <w:sz w:val="28"/>
+            <w:szCs w:val="28"/>
           </w:rPr>
           <m:t>∆t</m:t>
         </m:r>
@@ -1809,14 +1832,26 @@
       <w:r>
         <w:rPr>
           <w:rFonts w:asciiTheme="majorBidi" w:hAnsiTheme="majorBidi" w:cstheme="majorBidi"/>
-        </w:rPr>
-        <w:t>, will make dissipation in the shock more and more (The maximum value of the shock will be less).</w:t>
-      </w:r>
-      <w:r>
-        <w:rPr>
-          <w:rFonts w:asciiTheme="majorBidi" w:hAnsiTheme="majorBidi" w:cstheme="majorBidi"/>
-        </w:rPr>
-        <w:t xml:space="preserve"> Compare Figure 2 and Figure 3.</w:t>
+          <w:sz w:val="28"/>
+          <w:szCs w:val="28"/>
+        </w:rPr>
+        <w:t xml:space="preserve">, will make dissipation in the shock more and more (The maximum value of the shock will be less). Compare Figure 2 </w:t>
+      </w:r>
+      <w:r>
+        <w:rPr>
+          <w:rFonts w:asciiTheme="majorBidi" w:hAnsiTheme="majorBidi" w:cstheme="majorBidi"/>
+          <w:sz w:val="28"/>
+          <w:szCs w:val="28"/>
+        </w:rPr>
+        <w:t>&amp;</w:t>
+      </w:r>
+      <w:r>
+        <w:rPr>
+          <w:rFonts w:asciiTheme="majorBidi" w:hAnsiTheme="majorBidi" w:cstheme="majorBidi"/>
+          <w:sz w:val="28"/>
+          <w:szCs w:val="28"/>
+        </w:rPr>
+        <w:t xml:space="preserve"> 3.</w:t>
       </w:r>
     </w:p>
     <w:p>
@@ -1827,53 +1862,71 @@
         <w:spacing w:before="0" w:beforeAutospacing="0" w:after="240" w:afterAutospacing="0"/>
         <w:rPr>
           <w:rFonts w:asciiTheme="majorBidi" w:hAnsiTheme="majorBidi" w:cstheme="majorBidi"/>
+          <w:sz w:val="28"/>
+          <w:szCs w:val="28"/>
         </w:rPr>
       </w:pPr>
       <w:r>
         <w:rPr>
           <w:rFonts w:asciiTheme="majorBidi" w:hAnsiTheme="majorBidi" w:cstheme="majorBidi"/>
+          <w:sz w:val="28"/>
+          <w:szCs w:val="28"/>
         </w:rPr>
         <w:t>4- Both forms CF and NCF act the same under changing the resolution and the time of evolution. The difference is that in NCF gives the wrong solution for the equation as expected from Hou-le Flock Theorem while CF gives the right solution as expected from Lax</w:t>
       </w:r>
       <w:r>
         <w:rPr>
           <w:rFonts w:asciiTheme="majorBidi" w:hAnsiTheme="majorBidi" w:cstheme="majorBidi"/>
+          <w:sz w:val="28"/>
+          <w:szCs w:val="28"/>
         </w:rPr>
         <w:t>-</w:t>
       </w:r>
       <w:r>
         <w:rPr>
           <w:rFonts w:asciiTheme="majorBidi" w:hAnsiTheme="majorBidi" w:cstheme="majorBidi"/>
+          <w:sz w:val="28"/>
+          <w:szCs w:val="28"/>
         </w:rPr>
         <w:t>Wendroff Theorem.</w:t>
       </w:r>
       <w:r>
         <w:rPr>
           <w:rFonts w:asciiTheme="majorBidi" w:hAnsiTheme="majorBidi" w:cstheme="majorBidi"/>
+          <w:sz w:val="28"/>
+          <w:szCs w:val="28"/>
         </w:rPr>
         <w:t xml:space="preserve"> The NC</w:t>
       </w:r>
       <w:r>
         <w:rPr>
           <w:rFonts w:asciiTheme="majorBidi" w:hAnsiTheme="majorBidi" w:cstheme="majorBidi"/>
+          <w:sz w:val="28"/>
+          <w:szCs w:val="28"/>
         </w:rPr>
         <w:t xml:space="preserve">F creates a shock at </w:t>
       </w:r>
       <w:r>
         <w:rPr>
           <w:rFonts w:asciiTheme="majorBidi" w:hAnsiTheme="majorBidi" w:cstheme="majorBidi"/>
+          <w:sz w:val="28"/>
+          <w:szCs w:val="28"/>
         </w:rPr>
         <w:t xml:space="preserve">a </w:t>
       </w:r>
       <w:r>
         <w:rPr>
           <w:rFonts w:asciiTheme="majorBidi" w:hAnsiTheme="majorBidi" w:cstheme="majorBidi"/>
+          <w:sz w:val="28"/>
+          <w:szCs w:val="28"/>
         </w:rPr>
         <w:t xml:space="preserve">different position on the x-axis. </w:t>
       </w:r>
       <w:r>
         <w:rPr>
           <w:rFonts w:asciiTheme="majorBidi" w:hAnsiTheme="majorBidi" w:cstheme="majorBidi"/>
+          <w:sz w:val="28"/>
+          <w:szCs w:val="28"/>
         </w:rPr>
         <w:t>(see figure 4)</w:t>
       </w:r>
@@ -1884,6 +1937,10 @@
         <w:keepNext/>
         <w:shd w:val="clear" w:color="auto" w:fill="FFFFFF"/>
         <w:spacing w:before="0" w:beforeAutospacing="0" w:after="240" w:afterAutospacing="0"/>
+        <w:rPr>
+          <w:sz w:val="28"/>
+          <w:szCs w:val="28"/>
+        </w:rPr>
       </w:pPr>
     </w:p>
     <w:p>
@@ -1891,17 +1948,19 @@
         <w:pStyle w:val="Caption"/>
         <w:rPr>
           <w:rFonts w:asciiTheme="majorBidi" w:hAnsiTheme="majorBidi" w:cstheme="majorBidi"/>
+          <w:color w:val="1F3864" w:themeColor="accent1" w:themeShade="80"/>
+          <w:sz w:val="20"/>
+          <w:szCs w:val="20"/>
         </w:rPr>
       </w:pPr>
-      <w:bookmarkStart w:id="1" w:name="_GoBack"/>
       <w:r>
         <w:rPr>
           <w:rFonts w:asciiTheme="majorBidi" w:hAnsiTheme="majorBidi" w:cstheme="majorBidi"/>
           <w:b/>
           <w:bCs/>
           <w:noProof/>
-          <w:sz w:val="22"/>
-          <w:szCs w:val="22"/>
+          <w:sz w:val="24"/>
+          <w:szCs w:val="24"/>
         </w:rPr>
         <w:drawing>
           <wp:anchor distT="0" distB="0" distL="114300" distR="114300" simplePos="0" relativeHeight="251658240" behindDoc="0" locked="0" layoutInCell="1" allowOverlap="1" wp14:anchorId="02BF8AD7" wp14:editId="01248EFA">
@@ -1960,24 +2019,35 @@
           </wp:anchor>
         </w:drawing>
       </w:r>
-      <w:bookmarkEnd w:id="1"/>
-      <w:r>
-        <w:rPr>
-          <w:rFonts w:asciiTheme="majorBidi" w:hAnsiTheme="majorBidi" w:cstheme="majorBidi"/>
-          <w:b/>
-          <w:bCs/>
-          <w:sz w:val="22"/>
-          <w:szCs w:val="22"/>
-        </w:rPr>
-        <w:t xml:space="preserve">Figure </w:t>
-      </w:r>
-      <w:r>
-        <w:rPr>
-          <w:rFonts w:asciiTheme="majorBidi" w:hAnsiTheme="majorBidi" w:cstheme="majorBidi"/>
-          <w:b/>
-          <w:bCs/>
-          <w:sz w:val="22"/>
-          <w:szCs w:val="22"/>
+      <w:r>
+        <w:rPr>
+          <w:rFonts w:asciiTheme="majorBidi" w:hAnsiTheme="majorBidi" w:cstheme="majorBidi"/>
+          <w:b/>
+          <w:bCs/>
+          <w:sz w:val="24"/>
+          <w:szCs w:val="24"/>
+        </w:rPr>
+        <w:t>F</w:t>
+      </w:r>
+      <w:r>
+        <w:rPr>
+          <w:rFonts w:asciiTheme="majorBidi" w:hAnsiTheme="majorBidi" w:cstheme="majorBidi"/>
+          <w:b/>
+          <w:bCs/>
+          <w:color w:val="1F3864" w:themeColor="accent1" w:themeShade="80"/>
+          <w:sz w:val="24"/>
+          <w:szCs w:val="24"/>
+        </w:rPr>
+        <w:t xml:space="preserve">igure </w:t>
+      </w:r>
+      <w:r>
+        <w:rPr>
+          <w:rFonts w:asciiTheme="majorBidi" w:hAnsiTheme="majorBidi" w:cstheme="majorBidi"/>
+          <w:b/>
+          <w:bCs/>
+          <w:color w:val="1F3864" w:themeColor="accent1" w:themeShade="80"/>
+          <w:sz w:val="24"/>
+          <w:szCs w:val="24"/>
         </w:rPr>
         <w:fldChar w:fldCharType="begin"/>
       </w:r>
@@ -1986,8 +2056,9 @@
           <w:rFonts w:asciiTheme="majorBidi" w:hAnsiTheme="majorBidi" w:cstheme="majorBidi"/>
           <w:b/>
           <w:bCs/>
-          <w:sz w:val="22"/>
-          <w:szCs w:val="22"/>
+          <w:color w:val="1F3864" w:themeColor="accent1" w:themeShade="80"/>
+          <w:sz w:val="24"/>
+          <w:szCs w:val="24"/>
         </w:rPr>
         <w:instrText xml:space="preserve"> SEQ Figure \* ARABIC </w:instrText>
       </w:r>
@@ -1996,8 +2067,9 @@
           <w:rFonts w:asciiTheme="majorBidi" w:hAnsiTheme="majorBidi" w:cstheme="majorBidi"/>
           <w:b/>
           <w:bCs/>
-          <w:sz w:val="22"/>
-          <w:szCs w:val="22"/>
+          <w:color w:val="1F3864" w:themeColor="accent1" w:themeShade="80"/>
+          <w:sz w:val="24"/>
+          <w:szCs w:val="24"/>
         </w:rPr>
         <w:fldChar w:fldCharType="separate"/>
       </w:r>
@@ -2007,8 +2079,9 @@
           <w:b/>
           <w:bCs/>
           <w:noProof/>
-          <w:sz w:val="22"/>
-          <w:szCs w:val="22"/>
+          <w:color w:val="1F3864" w:themeColor="accent1" w:themeShade="80"/>
+          <w:sz w:val="24"/>
+          <w:szCs w:val="24"/>
         </w:rPr>
         <w:t>4</w:t>
       </w:r>
@@ -2017,8 +2090,9 @@
           <w:rFonts w:asciiTheme="majorBidi" w:hAnsiTheme="majorBidi" w:cstheme="majorBidi"/>
           <w:b/>
           <w:bCs/>
-          <w:sz w:val="22"/>
-          <w:szCs w:val="22"/>
+          <w:color w:val="1F3864" w:themeColor="accent1" w:themeShade="80"/>
+          <w:sz w:val="24"/>
+          <w:szCs w:val="24"/>
         </w:rPr>
         <w:fldChar w:fldCharType="end"/>
       </w:r>
@@ -2027,22 +2101,27 @@
           <w:rFonts w:asciiTheme="majorBidi" w:hAnsiTheme="majorBidi" w:cstheme="majorBidi"/>
           <w:b/>
           <w:bCs/>
-          <w:sz w:val="22"/>
-          <w:szCs w:val="22"/>
+          <w:color w:val="1F3864" w:themeColor="accent1" w:themeShade="80"/>
+          <w:sz w:val="24"/>
+          <w:szCs w:val="24"/>
         </w:rPr>
         <w:t>:</w:t>
       </w:r>
       <w:r>
         <w:rPr>
           <w:rFonts w:asciiTheme="majorBidi" w:hAnsiTheme="majorBidi" w:cstheme="majorBidi"/>
-          <w:sz w:val="22"/>
-          <w:szCs w:val="22"/>
+          <w:color w:val="1F3864" w:themeColor="accent1" w:themeShade="80"/>
+          <w:sz w:val="24"/>
+          <w:szCs w:val="24"/>
         </w:rPr>
         <w:t xml:space="preserve"> The solution for the CF is on the left and for NCF is on the right</w:t>
       </w:r>
       <w:r>
         <w:rPr>
           <w:rFonts w:asciiTheme="majorBidi" w:hAnsiTheme="majorBidi" w:cstheme="majorBidi"/>
+          <w:color w:val="1F3864" w:themeColor="accent1" w:themeShade="80"/>
+          <w:sz w:val="20"/>
+          <w:szCs w:val="20"/>
         </w:rPr>
         <w:t>.</w:t>
       </w:r>
@@ -2050,15 +2129,15 @@
     <w:p>
       <w:pPr>
         <w:rPr>
-          <w:sz w:val="24"/>
-          <w:szCs w:val="24"/>
+          <w:sz w:val="28"/>
+          <w:szCs w:val="28"/>
         </w:rPr>
       </w:pPr>
       <w:r>
         <w:rPr>
           <w:noProof/>
-          <w:sz w:val="24"/>
-          <w:szCs w:val="24"/>
+          <w:sz w:val="28"/>
+          <w:szCs w:val="28"/>
         </w:rPr>
         <w:drawing>
           <wp:anchor distT="0" distB="0" distL="114300" distR="114300" simplePos="0" relativeHeight="251659264" behindDoc="0" locked="0" layoutInCell="1" allowOverlap="1" wp14:anchorId="5C27A9AF" wp14:editId="4E93FC52">
@@ -2175,16 +2254,481 @@
     <w:p>
       <w:pPr>
         <w:rPr>
-          <w:sz w:val="24"/>
-          <w:szCs w:val="24"/>
+          <w:sz w:val="28"/>
+          <w:szCs w:val="28"/>
         </w:rPr>
       </w:pPr>
     </w:p>
     <w:p>
       <w:pPr>
         <w:rPr>
-          <w:sz w:val="24"/>
-          <w:szCs w:val="24"/>
+          <w:rFonts w:asciiTheme="majorBidi" w:hAnsiTheme="majorBidi" w:cstheme="majorBidi"/>
+          <w:sz w:val="28"/>
+          <w:szCs w:val="28"/>
+        </w:rPr>
+      </w:pPr>
+      <w:r>
+        <w:rPr>
+          <w:rFonts w:asciiTheme="majorBidi" w:hAnsiTheme="majorBidi" w:cstheme="majorBidi"/>
+          <w:sz w:val="28"/>
+          <w:szCs w:val="28"/>
+        </w:rPr>
+        <w:t>Here are the snapshots for Burger’s equation simulation (All simulation</w:t>
+      </w:r>
+      <w:r>
+        <w:rPr>
+          <w:rFonts w:asciiTheme="majorBidi" w:hAnsiTheme="majorBidi" w:cstheme="majorBidi"/>
+          <w:sz w:val="28"/>
+          <w:szCs w:val="28"/>
+        </w:rPr>
+        <w:t>s have been</w:t>
+      </w:r>
+      <w:r>
+        <w:rPr>
+          <w:rFonts w:asciiTheme="majorBidi" w:hAnsiTheme="majorBidi" w:cstheme="majorBidi"/>
+          <w:sz w:val="28"/>
+          <w:szCs w:val="28"/>
+        </w:rPr>
+        <w:t xml:space="preserve"> done produce rarefaction and shock waves</w:t>
+      </w:r>
+      <w:r>
+        <w:rPr>
+          <w:rFonts w:asciiTheme="majorBidi" w:hAnsiTheme="majorBidi" w:cstheme="majorBidi"/>
+          <w:sz w:val="28"/>
+          <w:szCs w:val="28"/>
+        </w:rPr>
+        <w:t xml:space="preserve"> with same behavior</w:t>
+      </w:r>
+      <w:r>
+        <w:rPr>
+          <w:rFonts w:asciiTheme="majorBidi" w:hAnsiTheme="majorBidi" w:cstheme="majorBidi"/>
+          <w:sz w:val="28"/>
+          <w:szCs w:val="28"/>
+        </w:rPr>
+        <w:t>):</w:t>
+      </w:r>
+    </w:p>
+    <w:p>
+      <w:pPr>
+        <w:rPr>
+          <w:rFonts w:asciiTheme="majorBidi" w:hAnsiTheme="majorBidi" w:cstheme="majorBidi"/>
+          <w:sz w:val="28"/>
+          <w:szCs w:val="28"/>
+        </w:rPr>
+      </w:pPr>
+      <w:bookmarkStart w:id="1" w:name="_GoBack"/>
+      <w:r>
+        <w:rPr>
+          <w:noProof/>
+        </w:rPr>
+        <w:lastRenderedPageBreak/>
+        <w:drawing>
+          <wp:anchor distT="0" distB="0" distL="114300" distR="114300" simplePos="0" relativeHeight="251663360" behindDoc="0" locked="0" layoutInCell="1" allowOverlap="1" wp14:anchorId="524F6294" wp14:editId="499798CD">
+            <wp:simplePos x="0" y="0"/>
+            <wp:positionH relativeFrom="column">
+              <wp:posOffset>3078480</wp:posOffset>
+            </wp:positionH>
+            <wp:positionV relativeFrom="paragraph">
+              <wp:posOffset>4247515</wp:posOffset>
+            </wp:positionV>
+            <wp:extent cx="2470150" cy="1851660"/>
+            <wp:effectExtent l="0" t="0" r="6350" b="0"/>
+            <wp:wrapSquare wrapText="bothSides"/>
+            <wp:docPr id="1" name="Picture 1"/>
+            <wp:cNvGraphicFramePr>
+              <a:graphicFrameLocks xmlns:a="http://schemas.openxmlformats.org/drawingml/2006/main" noChangeAspect="1"/>
+            </wp:cNvGraphicFramePr>
+            <a:graphic xmlns:a="http://schemas.openxmlformats.org/drawingml/2006/main">
+              <a:graphicData uri="http://schemas.openxmlformats.org/drawingml/2006/picture">
+                <pic:pic xmlns:pic="http://schemas.openxmlformats.org/drawingml/2006/picture">
+                  <pic:nvPicPr>
+                    <pic:cNvPr id="0" name="Picture 1"/>
+                    <pic:cNvPicPr>
+                      <a:picLocks noChangeAspect="1" noChangeArrowheads="1"/>
+                    </pic:cNvPicPr>
+                  </pic:nvPicPr>
+                  <pic:blipFill>
+                    <a:blip r:embed="rId9" cstate="print">
+                      <a:extLst>
+                        <a:ext uri="{28A0092B-C50C-407E-A947-70E740481C1C}">
+                          <a14:useLocalDpi xmlns:a14="http://schemas.microsoft.com/office/drawing/2010/main" val="0"/>
+                        </a:ext>
+                      </a:extLst>
+                    </a:blip>
+                    <a:srcRect/>
+                    <a:stretch>
+                      <a:fillRect/>
+                    </a:stretch>
+                  </pic:blipFill>
+                  <pic:spPr bwMode="auto">
+                    <a:xfrm>
+                      <a:off x="0" y="0"/>
+                      <a:ext cx="2470150" cy="1851660"/>
+                    </a:xfrm>
+                    <a:prstGeom prst="rect">
+                      <a:avLst/>
+                    </a:prstGeom>
+                    <a:noFill/>
+                    <a:ln>
+                      <a:noFill/>
+                    </a:ln>
+                  </pic:spPr>
+                </pic:pic>
+              </a:graphicData>
+            </a:graphic>
+            <wp14:sizeRelH relativeFrom="margin">
+              <wp14:pctWidth>0</wp14:pctWidth>
+            </wp14:sizeRelH>
+            <wp14:sizeRelV relativeFrom="margin">
+              <wp14:pctHeight>0</wp14:pctHeight>
+            </wp14:sizeRelV>
+          </wp:anchor>
+        </w:drawing>
+      </w:r>
+      <w:bookmarkEnd w:id="1"/>
+      <w:r>
+        <w:rPr>
+          <w:noProof/>
+        </w:rPr>
+        <w:drawing>
+          <wp:anchor distT="0" distB="0" distL="114300" distR="114300" simplePos="0" relativeHeight="251662336" behindDoc="0" locked="0" layoutInCell="1" allowOverlap="1" wp14:anchorId="07966D62" wp14:editId="6E24DA9B">
+            <wp:simplePos x="0" y="0"/>
+            <wp:positionH relativeFrom="column">
+              <wp:posOffset>2887345</wp:posOffset>
+            </wp:positionH>
+            <wp:positionV relativeFrom="paragraph">
+              <wp:posOffset>2164385</wp:posOffset>
+            </wp:positionV>
+            <wp:extent cx="2531745" cy="1898015"/>
+            <wp:effectExtent l="0" t="0" r="1905" b="6985"/>
+            <wp:wrapSquare wrapText="bothSides"/>
+            <wp:docPr id="8" name="Picture 8"/>
+            <wp:cNvGraphicFramePr>
+              <a:graphicFrameLocks xmlns:a="http://schemas.openxmlformats.org/drawingml/2006/main" noChangeAspect="1"/>
+            </wp:cNvGraphicFramePr>
+            <a:graphic xmlns:a="http://schemas.openxmlformats.org/drawingml/2006/main">
+              <a:graphicData uri="http://schemas.openxmlformats.org/drawingml/2006/picture">
+                <pic:pic xmlns:pic="http://schemas.openxmlformats.org/drawingml/2006/picture">
+                  <pic:nvPicPr>
+                    <pic:cNvPr id="0" name="Picture 5"/>
+                    <pic:cNvPicPr>
+                      <a:picLocks noChangeAspect="1" noChangeArrowheads="1"/>
+                    </pic:cNvPicPr>
+                  </pic:nvPicPr>
+                  <pic:blipFill>
+                    <a:blip r:embed="rId10" cstate="print">
+                      <a:extLst>
+                        <a:ext uri="{28A0092B-C50C-407E-A947-70E740481C1C}">
+                          <a14:useLocalDpi xmlns:a14="http://schemas.microsoft.com/office/drawing/2010/main" val="0"/>
+                        </a:ext>
+                      </a:extLst>
+                    </a:blip>
+                    <a:srcRect/>
+                    <a:stretch>
+                      <a:fillRect/>
+                    </a:stretch>
+                  </pic:blipFill>
+                  <pic:spPr bwMode="auto">
+                    <a:xfrm>
+                      <a:off x="0" y="0"/>
+                      <a:ext cx="2531745" cy="1898015"/>
+                    </a:xfrm>
+                    <a:prstGeom prst="rect">
+                      <a:avLst/>
+                    </a:prstGeom>
+                    <a:noFill/>
+                    <a:ln>
+                      <a:noFill/>
+                    </a:ln>
+                  </pic:spPr>
+                </pic:pic>
+              </a:graphicData>
+            </a:graphic>
+          </wp:anchor>
+        </w:drawing>
+      </w:r>
+      <w:r>
+        <w:rPr>
+          <w:noProof/>
+        </w:rPr>
+        <w:drawing>
+          <wp:anchor distT="0" distB="0" distL="114300" distR="114300" simplePos="0" relativeHeight="251660288" behindDoc="0" locked="0" layoutInCell="1" allowOverlap="1" wp14:anchorId="344BBBC1" wp14:editId="0A96BB0F">
+            <wp:simplePos x="0" y="0"/>
+            <wp:positionH relativeFrom="margin">
+              <wp:posOffset>180975</wp:posOffset>
+            </wp:positionH>
+            <wp:positionV relativeFrom="paragraph">
+              <wp:posOffset>2135336</wp:posOffset>
+            </wp:positionV>
+            <wp:extent cx="2585720" cy="1938020"/>
+            <wp:effectExtent l="0" t="0" r="5080" b="5080"/>
+            <wp:wrapSquare wrapText="bothSides"/>
+            <wp:docPr id="7" name="Picture 7"/>
+            <wp:cNvGraphicFramePr>
+              <a:graphicFrameLocks xmlns:a="http://schemas.openxmlformats.org/drawingml/2006/main" noChangeAspect="1"/>
+            </wp:cNvGraphicFramePr>
+            <a:graphic xmlns:a="http://schemas.openxmlformats.org/drawingml/2006/main">
+              <a:graphicData uri="http://schemas.openxmlformats.org/drawingml/2006/picture">
+                <pic:pic xmlns:pic="http://schemas.openxmlformats.org/drawingml/2006/picture">
+                  <pic:nvPicPr>
+                    <pic:cNvPr id="0" name="Picture 4"/>
+                    <pic:cNvPicPr>
+                      <a:picLocks noChangeAspect="1" noChangeArrowheads="1"/>
+                    </pic:cNvPicPr>
+                  </pic:nvPicPr>
+                  <pic:blipFill>
+                    <a:blip r:embed="rId11" cstate="print">
+                      <a:extLst>
+                        <a:ext uri="{28A0092B-C50C-407E-A947-70E740481C1C}">
+                          <a14:useLocalDpi xmlns:a14="http://schemas.microsoft.com/office/drawing/2010/main" val="0"/>
+                        </a:ext>
+                      </a:extLst>
+                    </a:blip>
+                    <a:srcRect/>
+                    <a:stretch>
+                      <a:fillRect/>
+                    </a:stretch>
+                  </pic:blipFill>
+                  <pic:spPr bwMode="auto">
+                    <a:xfrm>
+                      <a:off x="0" y="0"/>
+                      <a:ext cx="2585720" cy="1938020"/>
+                    </a:xfrm>
+                    <a:prstGeom prst="rect">
+                      <a:avLst/>
+                    </a:prstGeom>
+                    <a:noFill/>
+                    <a:ln>
+                      <a:noFill/>
+                    </a:ln>
+                  </pic:spPr>
+                </pic:pic>
+              </a:graphicData>
+            </a:graphic>
+            <wp14:sizeRelH relativeFrom="page">
+              <wp14:pctWidth>0</wp14:pctWidth>
+            </wp14:sizeRelH>
+            <wp14:sizeRelV relativeFrom="page">
+              <wp14:pctHeight>0</wp14:pctHeight>
+            </wp14:sizeRelV>
+          </wp:anchor>
+        </w:drawing>
+      </w:r>
+      <w:r>
+        <w:rPr>
+          <w:noProof/>
+        </w:rPr>
+        <w:drawing>
+          <wp:inline distT="0" distB="0" distL="0" distR="0" wp14:anchorId="63D6F4A8" wp14:editId="4874BC1B">
+            <wp:extent cx="2760562" cy="2069675"/>
+            <wp:effectExtent l="0" t="0" r="1905" b="6985"/>
+            <wp:docPr id="5" name="Picture 5"/>
+            <wp:cNvGraphicFramePr>
+              <a:graphicFrameLocks xmlns:a="http://schemas.openxmlformats.org/drawingml/2006/main" noChangeAspect="1"/>
+            </wp:cNvGraphicFramePr>
+            <a:graphic xmlns:a="http://schemas.openxmlformats.org/drawingml/2006/main">
+              <a:graphicData uri="http://schemas.openxmlformats.org/drawingml/2006/picture">
+                <pic:pic xmlns:pic="http://schemas.openxmlformats.org/drawingml/2006/picture">
+                  <pic:nvPicPr>
+                    <pic:cNvPr id="0" name="Picture 2"/>
+                    <pic:cNvPicPr>
+                      <a:picLocks noChangeAspect="1" noChangeArrowheads="1"/>
+                    </pic:cNvPicPr>
+                  </pic:nvPicPr>
+                  <pic:blipFill>
+                    <a:blip r:embed="rId12" cstate="print">
+                      <a:extLst>
+                        <a:ext uri="{28A0092B-C50C-407E-A947-70E740481C1C}">
+                          <a14:useLocalDpi xmlns:a14="http://schemas.microsoft.com/office/drawing/2010/main" val="0"/>
+                        </a:ext>
+                      </a:extLst>
+                    </a:blip>
+                    <a:srcRect/>
+                    <a:stretch>
+                      <a:fillRect/>
+                    </a:stretch>
+                  </pic:blipFill>
+                  <pic:spPr bwMode="auto">
+                    <a:xfrm>
+                      <a:off x="0" y="0"/>
+                      <a:ext cx="2926339" cy="2193963"/>
+                    </a:xfrm>
+                    <a:prstGeom prst="rect">
+                      <a:avLst/>
+                    </a:prstGeom>
+                    <a:noFill/>
+                    <a:ln>
+                      <a:noFill/>
+                    </a:ln>
+                  </pic:spPr>
+                </pic:pic>
+              </a:graphicData>
+            </a:graphic>
+          </wp:inline>
+        </w:drawing>
+      </w:r>
+      <w:r>
+        <w:rPr>
+          <w:noProof/>
+        </w:rPr>
+        <w:drawing>
+          <wp:inline distT="0" distB="0" distL="0" distR="0" wp14:anchorId="002F94AF" wp14:editId="4E401067">
+            <wp:extent cx="2656390" cy="1991570"/>
+            <wp:effectExtent l="0" t="0" r="0" b="8890"/>
+            <wp:docPr id="6" name="Picture 6"/>
+            <wp:cNvGraphicFramePr>
+              <a:graphicFrameLocks xmlns:a="http://schemas.openxmlformats.org/drawingml/2006/main" noChangeAspect="1"/>
+            </wp:cNvGraphicFramePr>
+            <a:graphic xmlns:a="http://schemas.openxmlformats.org/drawingml/2006/main">
+              <a:graphicData uri="http://schemas.openxmlformats.org/drawingml/2006/picture">
+                <pic:pic xmlns:pic="http://schemas.openxmlformats.org/drawingml/2006/picture">
+                  <pic:nvPicPr>
+                    <pic:cNvPr id="0" name="Picture 3"/>
+                    <pic:cNvPicPr>
+                      <a:picLocks noChangeAspect="1" noChangeArrowheads="1"/>
+                    </pic:cNvPicPr>
+                  </pic:nvPicPr>
+                  <pic:blipFill>
+                    <a:blip r:embed="rId13" cstate="print">
+                      <a:extLst>
+                        <a:ext uri="{28A0092B-C50C-407E-A947-70E740481C1C}">
+                          <a14:useLocalDpi xmlns:a14="http://schemas.microsoft.com/office/drawing/2010/main" val="0"/>
+                        </a:ext>
+                      </a:extLst>
+                    </a:blip>
+                    <a:srcRect/>
+                    <a:stretch>
+                      <a:fillRect/>
+                    </a:stretch>
+                  </pic:blipFill>
+                  <pic:spPr bwMode="auto">
+                    <a:xfrm>
+                      <a:off x="0" y="0"/>
+                      <a:ext cx="2904547" cy="2177621"/>
+                    </a:xfrm>
+                    <a:prstGeom prst="rect">
+                      <a:avLst/>
+                    </a:prstGeom>
+                    <a:noFill/>
+                    <a:ln>
+                      <a:noFill/>
+                    </a:ln>
+                  </pic:spPr>
+                </pic:pic>
+              </a:graphicData>
+            </a:graphic>
+          </wp:inline>
+        </w:drawing>
+      </w:r>
+    </w:p>
+    <w:p>
+      <w:pPr>
+        <w:rPr>
+          <w:rFonts w:asciiTheme="majorBidi" w:hAnsiTheme="majorBidi" w:cstheme="majorBidi"/>
+          <w:sz w:val="28"/>
+          <w:szCs w:val="28"/>
+        </w:rPr>
+      </w:pPr>
+      <w:r>
+        <w:rPr>
+          <w:noProof/>
+        </w:rPr>
+        <w:drawing>
+          <wp:anchor distT="0" distB="0" distL="114300" distR="114300" simplePos="0" relativeHeight="251661312" behindDoc="1" locked="0" layoutInCell="1" allowOverlap="1" wp14:anchorId="5DB8AE80" wp14:editId="627266F7">
+            <wp:simplePos x="0" y="0"/>
+            <wp:positionH relativeFrom="column">
+              <wp:posOffset>323850</wp:posOffset>
+            </wp:positionH>
+            <wp:positionV relativeFrom="paragraph">
+              <wp:posOffset>2067560</wp:posOffset>
+            </wp:positionV>
+            <wp:extent cx="2570480" cy="1926590"/>
+            <wp:effectExtent l="0" t="0" r="1270" b="0"/>
+            <wp:wrapTight wrapText="bothSides">
+              <wp:wrapPolygon edited="0">
+                <wp:start x="0" y="0"/>
+                <wp:lineTo x="0" y="21358"/>
+                <wp:lineTo x="21451" y="21358"/>
+                <wp:lineTo x="21451" y="0"/>
+                <wp:lineTo x="0" y="0"/>
+              </wp:wrapPolygon>
+            </wp:wrapTight>
+            <wp:docPr id="11" name="Picture 11"/>
+            <wp:cNvGraphicFramePr>
+              <a:graphicFrameLocks xmlns:a="http://schemas.openxmlformats.org/drawingml/2006/main" noChangeAspect="1"/>
+            </wp:cNvGraphicFramePr>
+            <a:graphic xmlns:a="http://schemas.openxmlformats.org/drawingml/2006/main">
+              <a:graphicData uri="http://schemas.openxmlformats.org/drawingml/2006/picture">
+                <pic:pic xmlns:pic="http://schemas.openxmlformats.org/drawingml/2006/picture">
+                  <pic:nvPicPr>
+                    <pic:cNvPr id="0" name="Picture 6"/>
+                    <pic:cNvPicPr>
+                      <a:picLocks noChangeAspect="1" noChangeArrowheads="1"/>
+                    </pic:cNvPicPr>
+                  </pic:nvPicPr>
+                  <pic:blipFill>
+                    <a:blip r:embed="rId14" cstate="print">
+                      <a:extLst>
+                        <a:ext uri="{28A0092B-C50C-407E-A947-70E740481C1C}">
+                          <a14:useLocalDpi xmlns:a14="http://schemas.microsoft.com/office/drawing/2010/main" val="0"/>
+                        </a:ext>
+                      </a:extLst>
+                    </a:blip>
+                    <a:srcRect/>
+                    <a:stretch>
+                      <a:fillRect/>
+                    </a:stretch>
+                  </pic:blipFill>
+                  <pic:spPr bwMode="auto">
+                    <a:xfrm>
+                      <a:off x="0" y="0"/>
+                      <a:ext cx="2570480" cy="1926590"/>
+                    </a:xfrm>
+                    <a:prstGeom prst="rect">
+                      <a:avLst/>
+                    </a:prstGeom>
+                    <a:noFill/>
+                    <a:ln>
+                      <a:noFill/>
+                    </a:ln>
+                  </pic:spPr>
+                </pic:pic>
+              </a:graphicData>
+            </a:graphic>
+            <wp14:sizeRelH relativeFrom="page">
+              <wp14:pctWidth>0</wp14:pctWidth>
+            </wp14:sizeRelH>
+            <wp14:sizeRelV relativeFrom="page">
+              <wp14:pctHeight>0</wp14:pctHeight>
+            </wp14:sizeRelV>
+          </wp:anchor>
+        </w:drawing>
+      </w:r>
+    </w:p>
+    <w:p>
+      <w:pPr>
+        <w:rPr>
+          <w:rFonts w:asciiTheme="majorBidi" w:hAnsiTheme="majorBidi" w:cstheme="majorBidi"/>
+          <w:sz w:val="28"/>
+          <w:szCs w:val="28"/>
+        </w:rPr>
+      </w:pPr>
+    </w:p>
+    <w:p>
+      <w:pPr>
+        <w:rPr>
+          <w:rFonts w:asciiTheme="majorBidi" w:hAnsiTheme="majorBidi" w:cstheme="majorBidi"/>
+          <w:sz w:val="28"/>
+          <w:szCs w:val="28"/>
+        </w:rPr>
+      </w:pPr>
+    </w:p>
+    <w:p>
+      <w:pPr>
+        <w:rPr>
+          <w:rFonts w:asciiTheme="majorBidi" w:hAnsiTheme="majorBidi" w:cstheme="majorBidi"/>
+          <w:sz w:val="28"/>
+          <w:szCs w:val="28"/>
         </w:rPr>
       </w:pPr>
     </w:p>

</xml_diff>